<commit_message>
Did some more writing
</commit_message>
<xml_diff>
--- a/Writing/Clustering.docx
+++ b/Writing/Clustering.docx
@@ -5041,6 +5041,7 @@
       <w:r>
         <w:rPr>
           <w:b/>
+          <w:noProof/>
           <w:sz w:val="28"/>
         </w:rPr>
         <w:lastRenderedPageBreak/>
@@ -5198,27 +5199,7 @@
                                   <w:sz w:val="20"/>
                                   <w:szCs w:val="20"/>
                                 </w:rPr>
-                                <w:t>Figure 4. Cartoon of</w:t>
-                              </w:r>
-                              <w:r>
-                                <w:rPr>
-                                  <w:color w:val="000000" w:themeColor="text1"/>
-                                  <w:kern w:val="24"/>
-                                  <w:sz w:val="20"/>
-                                  <w:szCs w:val="20"/>
-                                </w:rPr>
-                                <w:t xml:space="preserve"> top down view of</w:t>
-                              </w:r>
-                              <w:bookmarkStart w:id="1" w:name="_GoBack"/>
-                              <w:bookmarkEnd w:id="1"/>
-                              <w:r>
-                                <w:rPr>
-                                  <w:color w:val="000000" w:themeColor="text1"/>
-                                  <w:kern w:val="24"/>
-                                  <w:sz w:val="20"/>
-                                  <w:szCs w:val="20"/>
-                                </w:rPr>
-                                <w:t xml:space="preserve"> DIII-D. The 4-pairs of neutral beam injectors are shown in purple and the various toroidal magnetic Mirnov probes are shown in green with their angular position indicated.</w:t>
+                                <w:t>Figure 3. Cartoon of top down view of DIII-D. The 4-pairs of neutral beam injectors are shown in purple and the various toroidal magnetic Mirnov probes are shown in green with their angular position indicated.</w:t>
                               </w:r>
                             </w:p>
                           </w:txbxContent>
@@ -5260,27 +5241,7 @@
                             <w:sz w:val="20"/>
                             <w:szCs w:val="20"/>
                           </w:rPr>
-                          <w:t>Figure 4. Cartoon of</w:t>
-                        </w:r>
-                        <w:r>
-                          <w:rPr>
-                            <w:color w:val="000000" w:themeColor="text1"/>
-                            <w:kern w:val="24"/>
-                            <w:sz w:val="20"/>
-                            <w:szCs w:val="20"/>
-                          </w:rPr>
-                          <w:t xml:space="preserve"> top down view of</w:t>
-                        </w:r>
-                        <w:bookmarkStart w:id="2" w:name="_GoBack"/>
-                        <w:bookmarkEnd w:id="2"/>
-                        <w:r>
-                          <w:rPr>
-                            <w:color w:val="000000" w:themeColor="text1"/>
-                            <w:kern w:val="24"/>
-                            <w:sz w:val="20"/>
-                            <w:szCs w:val="20"/>
-                          </w:rPr>
-                          <w:t xml:space="preserve"> DIII-D. The 4-pairs of neutral beam injectors are shown in purple and the various toroidal magnetic Mirnov probes are shown in green with their angular position indicated.</w:t>
+                          <w:t>Figure 3. Cartoon of top down view of DIII-D. The 4-pairs of neutral beam injectors are shown in purple and the various toroidal magnetic Mirnov probes are shown in green with their angular position indicated.</w:t>
                         </w:r>
                       </w:p>
                     </w:txbxContent>
@@ -5316,6 +5277,9 @@
         <w:t>DIII-D also utilizes 4 pairs of neutral beam injectors which function as an auxiliary energy source for the plasma.</w:t>
       </w:r>
       <w:r>
+        <w:t xml:space="preserve"> These neutral beams supply high energy neutral particles to the plasma where they can interact with other particles by collisions.</w:t>
+      </w:r>
+      <w:r>
         <w:t xml:space="preserve"> The orientation of these neutr</w:t>
       </w:r>
       <w:r>
@@ -5374,11 +5338,11 @@
       <w:pPr>
         <w:pStyle w:val="Body"/>
         <w:rPr>
-          <w:sz w:val="36"/>
+          <w:rFonts w:eastAsiaTheme="minorEastAsia"/>
         </w:rPr>
       </w:pPr>
       <w:r>
-        <w:t xml:space="preserve">Among the many diagnostics at DIII-D, the magnetic Mirnov probes are one of the most important and most reliable. The probes consist of coils of wire which measures the changing magnetic field </w:t>
+        <w:t xml:space="preserve">Among the many diagnostics at DIII-D, the magnetic Mirnov probes are one of the most important. The probes consist of coils of wire which measure the changing magnetic field </w:t>
       </w:r>
       <m:oMath>
         <m:r>
@@ -5392,71 +5356,286 @@
         <w:rPr>
           <w:rFonts w:eastAsiaTheme="minorEastAsia"/>
         </w:rPr>
-        <w:t xml:space="preserve"> caused by </w:t>
+        <w:t xml:space="preserve"> caused by moving charges in the plasma. We are interested in the main toroidal magnetic Mirnov array and the 322-degree poloidal magnetic Mirnov array. We will refer to these arrays as the </w:t>
       </w:r>
       <w:r>
         <w:rPr>
           <w:rFonts w:eastAsiaTheme="minorEastAsia"/>
-        </w:rPr>
-        <w:t xml:space="preserve">moving charges in the plasma. </w:t>
+          <w:i/>
+        </w:rPr>
+        <w:t>toroidal array</w:t>
       </w:r>
       <w:r>
         <w:rPr>
           <w:rFonts w:eastAsiaTheme="minorEastAsia"/>
         </w:rPr>
-        <w:t xml:space="preserve">Of our interest is the main toroidal magnetic Mirnov array (toroidal array) and the 322-degree poloidal magnetic Mirnov array (poloidal array). The toroidal array consists of </w:t>
+        <w:t xml:space="preserve"> and the </w:t>
       </w:r>
       <w:r>
         <w:rPr>
           <w:rFonts w:eastAsiaTheme="minorEastAsia"/>
-        </w:rPr>
-        <w:t xml:space="preserve">14 </w:t>
+          <w:i/>
+        </w:rPr>
+        <w:t>poloidal array</w:t>
       </w:r>
       <w:r>
         <w:rPr>
           <w:rFonts w:eastAsiaTheme="minorEastAsia"/>
         </w:rPr>
-        <w:t>probes on the toroidal midplane and the poloidal array consists of 31 probes.</w:t>
+        <w:t xml:space="preserve">, respectively. The toroidal array consists of 14 probes and lies on the </w:t>
+      </w:r>
+      <w:r>
+        <w:rPr>
+          <w:rFonts w:eastAsiaTheme="minorEastAsia"/>
+        </w:rPr>
+        <w:lastRenderedPageBreak/>
+        <w:t xml:space="preserve">toroidal midplane of the tokamak. The arrangement of the 14 probes in the toroidal array can be seen </w:t>
+      </w:r>
+      <w:r>
+        <w:rPr>
+          <w:rFonts w:eastAsiaTheme="minorEastAsia"/>
+        </w:rPr>
+        <w:t>in figure 3</w:t>
+      </w:r>
+      <w:r>
+        <w:rPr>
+          <w:rFonts w:eastAsiaTheme="minorEastAsia"/>
+        </w:rPr>
+        <w:t>, along with the orientation of the neutral beam injectors.</w:t>
+      </w:r>
+      <w:r>
+        <w:rPr>
+          <w:rFonts w:eastAsiaTheme="minorEastAsia"/>
+        </w:rPr>
+        <w:t xml:space="preserve"> The poloidal array consists of </w:t>
+      </w:r>
+      <w:r>
+        <w:rPr>
+          <w:rFonts w:eastAsiaTheme="minorEastAsia"/>
+          <w:color w:val="FF0000"/>
+        </w:rPr>
+        <w:t>31</w:t>
+      </w:r>
+      <w:r>
+        <w:rPr>
+          <w:rFonts w:eastAsiaTheme="minorEastAsia"/>
+          <w:color w:val="FF0000"/>
+        </w:rPr>
+        <w:t xml:space="preserve"> (verify)</w:t>
+      </w:r>
+      <w:r>
+        <w:rPr>
+          <w:rFonts w:eastAsiaTheme="minorEastAsia"/>
+        </w:rPr>
+        <w:t xml:space="preserve"> probes and encircles the tokamak poloidally at the </w:t>
+      </w:r>
+      <w:r>
+        <w:rPr>
+          <w:rFonts w:eastAsiaTheme="minorEastAsia"/>
+        </w:rPr>
+        <w:t>322-degree</w:t>
+      </w:r>
+      <w:r>
+        <w:rPr>
+          <w:rFonts w:eastAsiaTheme="minorEastAsia"/>
+        </w:rPr>
+        <w:t xml:space="preserve"> mark.</w:t>
       </w:r>
     </w:p>
     <w:p>
       <w:pPr>
-        <w:pBdr>
-          <w:bottom w:val="single" w:sz="6" w:space="1" w:color="auto"/>
-        </w:pBdr>
-        <w:spacing w:line="240" w:lineRule="auto"/>
-        <w:rPr>
-          <w:rFonts w:ascii="Times New Roman" w:hAnsi="Times New Roman" w:cs="Times New Roman"/>
-          <w:b/>
-          <w:sz w:val="28"/>
+        <w:pStyle w:val="Subheading"/>
+        <w:rPr>
+          <w:color w:val="FF0000"/>
         </w:rPr>
       </w:pPr>
+      <w:r>
+        <w:t>Electron Cyclotron Emission (ECE)</w:t>
+      </w:r>
     </w:p>
     <w:p>
       <w:pPr>
-        <w:pBdr>
-          <w:bottom w:val="single" w:sz="6" w:space="1" w:color="auto"/>
-        </w:pBdr>
-        <w:spacing w:line="240" w:lineRule="auto"/>
-        <w:rPr>
-          <w:rFonts w:ascii="Times New Roman" w:hAnsi="Times New Roman" w:cs="Times New Roman"/>
-          <w:b/>
-          <w:sz w:val="28"/>
-        </w:rPr>
+        <w:pStyle w:val="Body"/>
       </w:pPr>
+      <w:r>
+        <w:t>The ECE array at DIII-D consists of a 40-channel heterodyne radiometer that provides the electron temperature at a given radius and time</w:t>
+      </w:r>
+      <w:r>
+        <w:t>.</w:t>
+      </w:r>
+      <w:r>
+        <w:t xml:space="preserve"> </w:t>
+      </w:r>
+      <w:r>
+        <w:t xml:space="preserve">Fluctuations within the plasma can cause the cyclotron frequencies of the electrons, </w:t>
+      </w:r>
+      <m:oMath>
+        <m:sSub>
+          <m:sSubPr>
+            <m:ctrlPr>
+              <w:rPr>
+                <w:rFonts w:ascii="Cambria Math" w:hAnsi="Cambria Math"/>
+                <w:i/>
+              </w:rPr>
+            </m:ctrlPr>
+          </m:sSubPr>
+          <m:e>
+            <m:r>
+              <m:rPr>
+                <m:sty m:val="p"/>
+              </m:rPr>
+              <w:rPr>
+                <w:rFonts w:ascii="Cambria Math" w:hAnsi="Cambria Math"/>
+              </w:rPr>
+              <m:t>Ω</m:t>
+            </m:r>
+            <m:ctrlPr>
+              <w:rPr>
+                <w:rFonts w:ascii="Cambria Math" w:hAnsi="Cambria Math"/>
+              </w:rPr>
+            </m:ctrlPr>
+          </m:e>
+          <m:sub>
+            <m:r>
+              <w:rPr>
+                <w:rFonts w:ascii="Cambria Math" w:hAnsi="Cambria Math"/>
+              </w:rPr>
+              <m:t>c</m:t>
+            </m:r>
+          </m:sub>
+        </m:sSub>
+      </m:oMath>
+      <w:r>
+        <w:rPr>
+          <w:rFonts w:eastAsiaTheme="minorEastAsia"/>
+        </w:rPr>
+        <w:t xml:space="preserve">, to vary in time and space. </w:t>
+      </w:r>
+      <w:r>
+        <w:t xml:space="preserve">Alfvén eigenmodes frequently affect the mode structure and can cause fluctuations in </w:t>
+      </w:r>
+      <m:oMath>
+        <m:sSub>
+          <m:sSubPr>
+            <m:ctrlPr>
+              <w:rPr>
+                <w:rFonts w:ascii="Cambria Math" w:hAnsi="Cambria Math"/>
+                <w:i/>
+              </w:rPr>
+            </m:ctrlPr>
+          </m:sSubPr>
+          <m:e>
+            <m:r>
+              <m:rPr>
+                <m:sty m:val="p"/>
+              </m:rPr>
+              <w:rPr>
+                <w:rFonts w:ascii="Cambria Math" w:hAnsi="Cambria Math"/>
+              </w:rPr>
+              <m:t>Ω</m:t>
+            </m:r>
+            <m:ctrlPr>
+              <w:rPr>
+                <w:rFonts w:ascii="Cambria Math" w:hAnsi="Cambria Math"/>
+              </w:rPr>
+            </m:ctrlPr>
+          </m:e>
+          <m:sub>
+            <m:r>
+              <w:rPr>
+                <w:rFonts w:ascii="Cambria Math" w:hAnsi="Cambria Math"/>
+              </w:rPr>
+              <m:t>c</m:t>
+            </m:r>
+          </m:sub>
+        </m:sSub>
+      </m:oMath>
+      <w:r>
+        <w:rPr>
+          <w:rFonts w:eastAsiaTheme="minorEastAsia"/>
+        </w:rPr>
+        <w:t xml:space="preserve"> which make the ECE arrays a helpful tool for studying </w:t>
+      </w:r>
+      <w:r>
+        <w:t>Alfvén eigenmodes.</w:t>
+      </w:r>
     </w:p>
     <w:p>
       <w:pPr>
-        <w:pBdr>
-          <w:bottom w:val="single" w:sz="6" w:space="1" w:color="auto"/>
-        </w:pBdr>
-        <w:spacing w:line="240" w:lineRule="auto"/>
-        <w:rPr>
-          <w:rFonts w:ascii="Times New Roman" w:hAnsi="Times New Roman" w:cs="Times New Roman"/>
-          <w:b/>
-          <w:sz w:val="28"/>
-        </w:rPr>
+        <w:pStyle w:val="Heading"/>
       </w:pPr>
+      <w:r>
+        <w:t>Data Analysis Techniques</w:t>
+      </w:r>
+    </w:p>
+    <w:p>
+      <w:pPr>
+        <w:pStyle w:val="Subheading"/>
+        <w:rPr>
+          <w:sz w:val="24"/>
+        </w:rPr>
+      </w:pPr>
+      <w:r>
+        <w:rPr>
+          <w:sz w:val="24"/>
+        </w:rPr>
+        <w:t>Clustering Analysis</w:t>
+      </w:r>
+    </w:p>
+    <w:p>
+      <w:pPr>
+        <w:pStyle w:val="Body"/>
+      </w:pPr>
+      <w:r>
+        <w:t xml:space="preserve">Clustering is the act of sorting objects into </w:t>
+      </w:r>
+      <w:r>
+        <w:t>groups</w:t>
+      </w:r>
+      <w:r>
+        <w:t xml:space="preserve"> based on user determined clustering parameters.</w:t>
+      </w:r>
+      <w:r>
+        <w:t xml:space="preserve"> Performing clustering analysis on bulky data sets is an effective method of uncovering an underlying structure.</w:t>
+      </w:r>
+      <w:bookmarkStart w:id="1" w:name="_GoBack"/>
+      <w:bookmarkEnd w:id="1"/>
+      <w:r>
+        <w:t xml:space="preserve"> </w:t>
+      </w:r>
+      <w:r>
+        <w:t xml:space="preserve">One common clustering algorithm, known as </w:t>
+      </w:r>
+      <w:r>
+        <w:rPr>
+          <w:i/>
+        </w:rPr>
+        <w:t>k-means</w:t>
+      </w:r>
+      <w:r>
+        <w:t xml:space="preserve"> uses distance between two points as the clustering parameter and groups objects together based on how far apart they are. A general k-mean</w:t>
+      </w:r>
+      <w:r>
+        <w:t xml:space="preserve">s algorithm behaves as follows: let’s say you have n-data points in a 2-dimensional space that you would like to separate into k-clusters. The algorithm begins by selecting k-cluster centers (or </w:t>
+      </w:r>
+      <w:r>
+        <w:rPr>
+          <w:i/>
+        </w:rPr>
+        <w:t>means</w:t>
+      </w:r>
+      <w:r>
+        <w:t xml:space="preserve">) and then grouping each data point to the mean that it is closest too. Once each data point has been classified, the mean of each group is calculated and all the data points are regrouped based on this new set of means. </w:t>
+      </w:r>
+      <w:r>
+        <w:t xml:space="preserve">This process of grouping, </w:t>
+      </w:r>
+      <w:r>
+        <w:t>calculating the mean, and regrouping will iterate a set amount of times, or until a convergence criteria is reached. A more in-depth example of this process is given in Appendix B using the python programming language.</w:t>
+      </w:r>
+      <w:r>
+        <w:t xml:space="preserve"> </w:t>
+      </w:r>
     </w:p>
     <w:p>
       <w:pPr>
@@ -5777,6 +5956,7 @@
         <w:pStyle w:val="Heading"/>
       </w:pPr>
       <w:r>
+        <w:lastRenderedPageBreak/>
         <w:t>Appendix</w:t>
       </w:r>
     </w:p>
@@ -6886,7 +7066,7 @@
               <w:pStyle w:val="Body"/>
               <w:jc w:val="center"/>
             </w:pPr>
-            <w:bookmarkStart w:id="3" w:name="_Ref482095507"/>
+            <w:bookmarkStart w:id="2" w:name="_Ref482095507"/>
             <w:r>
               <w:t>[</w:t>
             </w:r>
@@ -6901,7 +7081,7 @@
             <w:r>
               <w:t>]</w:t>
             </w:r>
-            <w:bookmarkEnd w:id="3"/>
+            <w:bookmarkEnd w:id="2"/>
           </w:p>
         </w:tc>
       </w:tr>
@@ -7244,7 +7424,7 @@
               <w:pStyle w:val="Body"/>
               <w:jc w:val="center"/>
             </w:pPr>
-            <w:bookmarkStart w:id="4" w:name="_Ref482094028"/>
+            <w:bookmarkStart w:id="3" w:name="_Ref482094028"/>
             <w:r>
               <w:t>[</w:t>
             </w:r>
@@ -7259,7 +7439,7 @@
             <w:r>
               <w:t>]</w:t>
             </w:r>
-            <w:bookmarkEnd w:id="4"/>
+            <w:bookmarkEnd w:id="3"/>
           </w:p>
         </w:tc>
       </w:tr>
@@ -7559,7 +7739,7 @@
               <w:pStyle w:val="Body"/>
               <w:jc w:val="center"/>
             </w:pPr>
-            <w:bookmarkStart w:id="5" w:name="_Ref482058574"/>
+            <w:bookmarkStart w:id="4" w:name="_Ref482058574"/>
             <w:r>
               <w:t>[</w:t>
             </w:r>
@@ -7574,14 +7754,14 @@
             <w:r>
               <w:t>]</w:t>
             </w:r>
-            <w:bookmarkEnd w:id="5"/>
+            <w:bookmarkEnd w:id="4"/>
           </w:p>
           <w:p>
             <w:pPr>
               <w:pStyle w:val="Body"/>
               <w:jc w:val="center"/>
             </w:pPr>
-            <w:bookmarkStart w:id="6" w:name="_Ref482058704"/>
+            <w:bookmarkStart w:id="5" w:name="_Ref482058704"/>
             <w:r>
               <w:t>[</w:t>
             </w:r>
@@ -7596,7 +7776,7 @@
             <w:r>
               <w:t>]</w:t>
             </w:r>
-            <w:bookmarkEnd w:id="6"/>
+            <w:bookmarkEnd w:id="5"/>
           </w:p>
         </w:tc>
       </w:tr>
@@ -8479,7 +8659,7 @@
               <w:pStyle w:val="Body"/>
               <w:jc w:val="center"/>
             </w:pPr>
-            <w:bookmarkStart w:id="7" w:name="_Ref482095487"/>
+            <w:bookmarkStart w:id="6" w:name="_Ref482095487"/>
             <w:r>
               <w:t>[</w:t>
             </w:r>
@@ -8494,7 +8674,7 @@
             <w:r>
               <w:t>]</w:t>
             </w:r>
-            <w:bookmarkEnd w:id="7"/>
+            <w:bookmarkEnd w:id="6"/>
           </w:p>
         </w:tc>
       </w:tr>
@@ -8939,7 +9119,7 @@
               <w:pStyle w:val="Body"/>
               <w:jc w:val="center"/>
             </w:pPr>
-            <w:bookmarkStart w:id="8" w:name="_Ref482095490"/>
+            <w:bookmarkStart w:id="7" w:name="_Ref482095490"/>
             <w:r>
               <w:t>[</w:t>
             </w:r>
@@ -8954,7 +9134,7 @@
             <w:r>
               <w:t>]</w:t>
             </w:r>
-            <w:bookmarkEnd w:id="8"/>
+            <w:bookmarkEnd w:id="7"/>
           </w:p>
         </w:tc>
       </w:tr>
@@ -9937,7 +10117,7 @@
               <w:pStyle w:val="Body"/>
               <w:jc w:val="center"/>
             </w:pPr>
-            <w:bookmarkStart w:id="9" w:name="_Ref482096302"/>
+            <w:bookmarkStart w:id="8" w:name="_Ref482096302"/>
             <w:r>
               <w:t>[</w:t>
             </w:r>
@@ -9952,7 +10132,7 @@
             <w:r>
               <w:t>]</w:t>
             </w:r>
-            <w:bookmarkEnd w:id="9"/>
+            <w:bookmarkEnd w:id="8"/>
           </w:p>
         </w:tc>
       </w:tr>
@@ -11166,7 +11346,7 @@
               <w:pStyle w:val="Body"/>
               <w:jc w:val="center"/>
             </w:pPr>
-            <w:bookmarkStart w:id="10" w:name="_Ref482097044"/>
+            <w:bookmarkStart w:id="9" w:name="_Ref482097044"/>
             <w:r>
               <w:t>[</w:t>
             </w:r>
@@ -11181,7 +11361,7 @@
             <w:r>
               <w:t>]</w:t>
             </w:r>
-            <w:bookmarkEnd w:id="10"/>
+            <w:bookmarkEnd w:id="9"/>
           </w:p>
         </w:tc>
       </w:tr>
@@ -11699,7 +11879,7 @@
               <w:pStyle w:val="Body"/>
               <w:jc w:val="center"/>
             </w:pPr>
-            <w:bookmarkStart w:id="11" w:name="_Ref482097137"/>
+            <w:bookmarkStart w:id="10" w:name="_Ref482097137"/>
             <w:r>
               <w:t>[</w:t>
             </w:r>
@@ -11714,7 +11894,7 @@
             <w:r>
               <w:t>]</w:t>
             </w:r>
-            <w:bookmarkEnd w:id="11"/>
+            <w:bookmarkEnd w:id="10"/>
           </w:p>
         </w:tc>
       </w:tr>
@@ -12674,9 +12854,3554 @@
         <w:pStyle w:val="Body"/>
       </w:pPr>
     </w:p>
+    <w:p>
+      <w:pPr>
+        <w:pStyle w:val="Subheading"/>
+      </w:pPr>
+      <w:r>
+        <w:t>B. K-Means Clustering Example</w:t>
+      </w:r>
+      <w:r>
+        <w:t xml:space="preserve"> in Python</w:t>
+      </w:r>
+    </w:p>
+    <w:p>
+      <w:pPr>
+        <w:pStyle w:val="Body"/>
+        <w:jc w:val="left"/>
+      </w:pPr>
+      <w:r>
+        <w:t xml:space="preserve">This code example may be found </w:t>
+      </w:r>
+      <w:r>
+        <w:t xml:space="preserve">in my </w:t>
+      </w:r>
+      <w:r>
+        <w:t>GitHub</w:t>
+      </w:r>
+      <w:r>
+        <w:t xml:space="preserve"> repository at:</w:t>
+      </w:r>
+      <w:r>
+        <w:br/>
+      </w:r>
+      <w:hyperlink r:id="rId15" w:history="1">
+        <w:r>
+          <w:rPr>
+            <w:rStyle w:val="Hyperlink"/>
+          </w:rPr>
+          <w:t>https://github.com/SyntaxVoid/PyFusionDIIID/blob/master/Writing/ClusteringExample.py</w:t>
+        </w:r>
+      </w:hyperlink>
+    </w:p>
+    <w:p>
+      <w:pPr>
+        <w:pStyle w:val="HTMLPreformatted"/>
+        <w:shd w:val="clear" w:color="auto" w:fill="F8F8FF"/>
+        <w:spacing w:after="240"/>
+        <w:rPr>
+          <w:noProof/>
+          <w:color w:val="000000"/>
+        </w:rPr>
+      </w:pPr>
+      <w:r>
+        <w:rPr>
+          <w:b/>
+          <w:bCs/>
+          <w:noProof/>
+          <w:color w:val="000000"/>
+        </w:rPr>
+        <w:t xml:space="preserve">import </w:t>
+      </w:r>
+      <w:r>
+        <w:rPr>
+          <w:noProof/>
+          <w:color w:val="000000"/>
+        </w:rPr>
+        <w:t xml:space="preserve">matplotlib.pyplot </w:t>
+      </w:r>
+      <w:r>
+        <w:rPr>
+          <w:b/>
+          <w:bCs/>
+          <w:noProof/>
+          <w:color w:val="000000"/>
+        </w:rPr>
+        <w:t xml:space="preserve">as </w:t>
+      </w:r>
+      <w:r>
+        <w:rPr>
+          <w:noProof/>
+          <w:color w:val="000000"/>
+        </w:rPr>
+        <w:t>plt</w:t>
+      </w:r>
+      <w:r>
+        <w:rPr>
+          <w:noProof/>
+          <w:color w:val="000000"/>
+        </w:rPr>
+        <w:br/>
+      </w:r>
+      <w:r>
+        <w:rPr>
+          <w:b/>
+          <w:bCs/>
+          <w:noProof/>
+          <w:color w:val="000000"/>
+        </w:rPr>
+        <w:t xml:space="preserve">import </w:t>
+      </w:r>
+      <w:r>
+        <w:rPr>
+          <w:noProof/>
+          <w:color w:val="000000"/>
+        </w:rPr>
+        <w:t xml:space="preserve">numpy </w:t>
+      </w:r>
+      <w:r>
+        <w:rPr>
+          <w:b/>
+          <w:bCs/>
+          <w:noProof/>
+          <w:color w:val="000000"/>
+        </w:rPr>
+        <w:t xml:space="preserve">as </w:t>
+      </w:r>
+      <w:r>
+        <w:rPr>
+          <w:noProof/>
+          <w:color w:val="000000"/>
+        </w:rPr>
+        <w:t>np</w:t>
+      </w:r>
+      <w:r>
+        <w:rPr>
+          <w:noProof/>
+          <w:color w:val="000000"/>
+        </w:rPr>
+        <w:br/>
+      </w:r>
+      <w:r>
+        <w:rPr>
+          <w:b/>
+          <w:bCs/>
+          <w:noProof/>
+          <w:color w:val="000000"/>
+        </w:rPr>
+        <w:t xml:space="preserve">import </w:t>
+      </w:r>
+      <w:r>
+        <w:rPr>
+          <w:noProof/>
+          <w:color w:val="000000"/>
+        </w:rPr>
+        <w:t>random</w:t>
+      </w:r>
+      <w:r>
+        <w:rPr>
+          <w:noProof/>
+          <w:color w:val="000000"/>
+        </w:rPr>
+        <w:br/>
+      </w:r>
+      <w:r>
+        <w:rPr>
+          <w:noProof/>
+          <w:color w:val="000000"/>
+        </w:rPr>
+        <w:br/>
+      </w:r>
+      <w:r>
+        <w:rPr>
+          <w:noProof/>
+          <w:color w:val="000000"/>
+        </w:rPr>
+        <w:br/>
+      </w:r>
+      <w:r>
+        <w:rPr>
+          <w:i/>
+          <w:iCs/>
+          <w:noProof/>
+          <w:color w:val="999988"/>
+        </w:rPr>
+        <w:t>## 0. Create a Point class and some usefull functions</w:t>
+      </w:r>
+      <w:r>
+        <w:rPr>
+          <w:i/>
+          <w:iCs/>
+          <w:noProof/>
+          <w:color w:val="999988"/>
+        </w:rPr>
+        <w:br/>
+      </w:r>
+      <w:r>
+        <w:rPr>
+          <w:b/>
+          <w:bCs/>
+          <w:noProof/>
+          <w:color w:val="000000"/>
+        </w:rPr>
+        <w:t xml:space="preserve">class </w:t>
+      </w:r>
+      <w:r>
+        <w:rPr>
+          <w:b/>
+          <w:bCs/>
+          <w:noProof/>
+          <w:color w:val="445588"/>
+        </w:rPr>
+        <w:t>Point</w:t>
+      </w:r>
+      <w:r>
+        <w:rPr>
+          <w:b/>
+          <w:bCs/>
+          <w:noProof/>
+          <w:color w:val="000000"/>
+        </w:rPr>
+        <w:t>:</w:t>
+      </w:r>
+      <w:r>
+        <w:rPr>
+          <w:b/>
+          <w:bCs/>
+          <w:noProof/>
+          <w:color w:val="000000"/>
+        </w:rPr>
+        <w:br/>
+        <w:t xml:space="preserve">    </w:t>
+      </w:r>
+      <w:r>
+        <w:rPr>
+          <w:i/>
+          <w:iCs/>
+          <w:noProof/>
+          <w:color w:val="999988"/>
+        </w:rPr>
+        <w:t>## A point is created by calling Point(x,y)</w:t>
+      </w:r>
+      <w:r>
+        <w:rPr>
+          <w:i/>
+          <w:iCs/>
+          <w:noProof/>
+          <w:color w:val="999988"/>
+        </w:rPr>
+        <w:br/>
+        <w:t xml:space="preserve">    </w:t>
+      </w:r>
+      <w:r>
+        <w:rPr>
+          <w:b/>
+          <w:bCs/>
+          <w:noProof/>
+          <w:color w:val="000000"/>
+        </w:rPr>
+        <w:t xml:space="preserve">def </w:t>
+      </w:r>
+      <w:r>
+        <w:rPr>
+          <w:noProof/>
+          <w:color w:val="B200B2"/>
+        </w:rPr>
+        <w:t>__init__</w:t>
+      </w:r>
+      <w:r>
+        <w:rPr>
+          <w:noProof/>
+          <w:color w:val="000000"/>
+        </w:rPr>
+        <w:t>(</w:t>
+      </w:r>
+      <w:r>
+        <w:rPr>
+          <w:noProof/>
+          <w:color w:val="94558D"/>
+        </w:rPr>
+        <w:t>self</w:t>
+      </w:r>
+      <w:r>
+        <w:rPr>
+          <w:noProof/>
+          <w:color w:val="000000"/>
+        </w:rPr>
+        <w:t xml:space="preserve">, </w:t>
+      </w:r>
+      <w:r>
+        <w:rPr>
+          <w:i/>
+          <w:iCs/>
+          <w:noProof/>
+          <w:color w:val="000000"/>
+        </w:rPr>
+        <w:t>x</w:t>
+      </w:r>
+      <w:r>
+        <w:rPr>
+          <w:noProof/>
+          <w:color w:val="000000"/>
+        </w:rPr>
+        <w:t xml:space="preserve">, </w:t>
+      </w:r>
+      <w:r>
+        <w:rPr>
+          <w:i/>
+          <w:iCs/>
+          <w:noProof/>
+          <w:color w:val="000000"/>
+        </w:rPr>
+        <w:t>y</w:t>
+      </w:r>
+      <w:r>
+        <w:rPr>
+          <w:noProof/>
+          <w:color w:val="000000"/>
+        </w:rPr>
+        <w:t>)</w:t>
+      </w:r>
+      <w:r>
+        <w:rPr>
+          <w:b/>
+          <w:bCs/>
+          <w:noProof/>
+          <w:color w:val="000000"/>
+        </w:rPr>
+        <w:t>:</w:t>
+      </w:r>
+      <w:r>
+        <w:rPr>
+          <w:b/>
+          <w:bCs/>
+          <w:noProof/>
+          <w:color w:val="000000"/>
+        </w:rPr>
+        <w:br/>
+        <w:t xml:space="preserve">        </w:t>
+      </w:r>
+      <w:r>
+        <w:rPr>
+          <w:noProof/>
+          <w:color w:val="94558D"/>
+        </w:rPr>
+        <w:t>self</w:t>
+      </w:r>
+      <w:r>
+        <w:rPr>
+          <w:noProof/>
+          <w:color w:val="000000"/>
+        </w:rPr>
+        <w:t xml:space="preserve">.x </w:t>
+      </w:r>
+      <w:r>
+        <w:rPr>
+          <w:b/>
+          <w:bCs/>
+          <w:noProof/>
+          <w:color w:val="000000"/>
+        </w:rPr>
+        <w:t xml:space="preserve">= </w:t>
+      </w:r>
+      <w:r>
+        <w:rPr>
+          <w:i/>
+          <w:iCs/>
+          <w:noProof/>
+          <w:color w:val="000000"/>
+        </w:rPr>
+        <w:t>x</w:t>
+      </w:r>
+      <w:r>
+        <w:rPr>
+          <w:i/>
+          <w:iCs/>
+          <w:noProof/>
+          <w:color w:val="000000"/>
+        </w:rPr>
+        <w:br/>
+        <w:t xml:space="preserve">        </w:t>
+      </w:r>
+      <w:r>
+        <w:rPr>
+          <w:noProof/>
+          <w:color w:val="94558D"/>
+        </w:rPr>
+        <w:t>self</w:t>
+      </w:r>
+      <w:r>
+        <w:rPr>
+          <w:noProof/>
+          <w:color w:val="000000"/>
+        </w:rPr>
+        <w:t xml:space="preserve">.y </w:t>
+      </w:r>
+      <w:r>
+        <w:rPr>
+          <w:b/>
+          <w:bCs/>
+          <w:noProof/>
+          <w:color w:val="000000"/>
+        </w:rPr>
+        <w:t xml:space="preserve">= </w:t>
+      </w:r>
+      <w:r>
+        <w:rPr>
+          <w:i/>
+          <w:iCs/>
+          <w:noProof/>
+          <w:color w:val="000000"/>
+        </w:rPr>
+        <w:t>y</w:t>
+      </w:r>
+      <w:r>
+        <w:rPr>
+          <w:i/>
+          <w:iCs/>
+          <w:noProof/>
+          <w:color w:val="000000"/>
+        </w:rPr>
+        <w:br/>
+        <w:t xml:space="preserve">        </w:t>
+      </w:r>
+      <w:r>
+        <w:rPr>
+          <w:b/>
+          <w:bCs/>
+          <w:noProof/>
+          <w:color w:val="000000"/>
+        </w:rPr>
+        <w:t>return</w:t>
+      </w:r>
+      <w:r>
+        <w:rPr>
+          <w:b/>
+          <w:bCs/>
+          <w:noProof/>
+          <w:color w:val="000000"/>
+        </w:rPr>
+        <w:br/>
+      </w:r>
+      <w:r>
+        <w:rPr>
+          <w:b/>
+          <w:bCs/>
+          <w:noProof/>
+          <w:color w:val="000000"/>
+        </w:rPr>
+        <w:br/>
+        <w:t xml:space="preserve">    def </w:t>
+      </w:r>
+      <w:r>
+        <w:rPr>
+          <w:b/>
+          <w:bCs/>
+          <w:noProof/>
+          <w:color w:val="990000"/>
+        </w:rPr>
+        <w:t>plot_self</w:t>
+      </w:r>
+      <w:r>
+        <w:rPr>
+          <w:noProof/>
+          <w:color w:val="000000"/>
+        </w:rPr>
+        <w:t>(</w:t>
+      </w:r>
+      <w:r>
+        <w:rPr>
+          <w:noProof/>
+          <w:color w:val="94558D"/>
+        </w:rPr>
+        <w:t>self</w:t>
+      </w:r>
+      <w:r>
+        <w:rPr>
+          <w:noProof/>
+          <w:color w:val="000000"/>
+        </w:rPr>
+        <w:t xml:space="preserve">, </w:t>
+      </w:r>
+      <w:r>
+        <w:rPr>
+          <w:i/>
+          <w:iCs/>
+          <w:noProof/>
+          <w:color w:val="000000"/>
+        </w:rPr>
+        <w:t>axes</w:t>
+      </w:r>
+      <w:r>
+        <w:rPr>
+          <w:noProof/>
+          <w:color w:val="000000"/>
+        </w:rPr>
+        <w:t xml:space="preserve">, </w:t>
+      </w:r>
+      <w:r>
+        <w:rPr>
+          <w:i/>
+          <w:iCs/>
+          <w:noProof/>
+          <w:color w:val="000000"/>
+        </w:rPr>
+        <w:t>marker</w:t>
+      </w:r>
+      <w:r>
+        <w:rPr>
+          <w:noProof/>
+          <w:color w:val="000000"/>
+        </w:rPr>
+        <w:t xml:space="preserve">, </w:t>
+      </w:r>
+      <w:r>
+        <w:rPr>
+          <w:i/>
+          <w:iCs/>
+          <w:noProof/>
+          <w:color w:val="000000"/>
+        </w:rPr>
+        <w:t>color</w:t>
+      </w:r>
+      <w:r>
+        <w:rPr>
+          <w:noProof/>
+          <w:color w:val="000000"/>
+        </w:rPr>
+        <w:t>)</w:t>
+      </w:r>
+      <w:r>
+        <w:rPr>
+          <w:b/>
+          <w:bCs/>
+          <w:noProof/>
+          <w:color w:val="000000"/>
+        </w:rPr>
+        <w:t>:</w:t>
+      </w:r>
+      <w:r>
+        <w:rPr>
+          <w:b/>
+          <w:bCs/>
+          <w:noProof/>
+          <w:color w:val="000000"/>
+        </w:rPr>
+        <w:br/>
+        <w:t xml:space="preserve">        </w:t>
+      </w:r>
+      <w:r>
+        <w:rPr>
+          <w:i/>
+          <w:iCs/>
+          <w:noProof/>
+          <w:color w:val="999988"/>
+        </w:rPr>
+        <w:t>## Plots itself on a given matplotlib axes with a certain color</w:t>
+      </w:r>
+      <w:r>
+        <w:rPr>
+          <w:i/>
+          <w:iCs/>
+          <w:noProof/>
+          <w:color w:val="999988"/>
+        </w:rPr>
+        <w:br/>
+        <w:t xml:space="preserve">        </w:t>
+      </w:r>
+      <w:r>
+        <w:rPr>
+          <w:i/>
+          <w:iCs/>
+          <w:noProof/>
+          <w:color w:val="000000"/>
+        </w:rPr>
+        <w:t>axes</w:t>
+      </w:r>
+      <w:r>
+        <w:rPr>
+          <w:noProof/>
+          <w:color w:val="000000"/>
+        </w:rPr>
+        <w:t>.plot(</w:t>
+      </w:r>
+      <w:r>
+        <w:rPr>
+          <w:noProof/>
+          <w:color w:val="94558D"/>
+        </w:rPr>
+        <w:t>self</w:t>
+      </w:r>
+      <w:r>
+        <w:rPr>
+          <w:noProof/>
+          <w:color w:val="000000"/>
+        </w:rPr>
+        <w:t xml:space="preserve">.x, </w:t>
+      </w:r>
+      <w:r>
+        <w:rPr>
+          <w:noProof/>
+          <w:color w:val="94558D"/>
+        </w:rPr>
+        <w:t>self</w:t>
+      </w:r>
+      <w:r>
+        <w:rPr>
+          <w:noProof/>
+          <w:color w:val="000000"/>
+        </w:rPr>
+        <w:t xml:space="preserve">.y, </w:t>
+      </w:r>
+      <w:r>
+        <w:rPr>
+          <w:noProof/>
+          <w:color w:val="660099"/>
+        </w:rPr>
+        <w:t>marker</w:t>
+      </w:r>
+      <w:r>
+        <w:rPr>
+          <w:b/>
+          <w:bCs/>
+          <w:noProof/>
+          <w:color w:val="000000"/>
+        </w:rPr>
+        <w:t>=</w:t>
+      </w:r>
+      <w:r>
+        <w:rPr>
+          <w:i/>
+          <w:iCs/>
+          <w:noProof/>
+          <w:color w:val="000000"/>
+        </w:rPr>
+        <w:t>marker</w:t>
+      </w:r>
+      <w:r>
+        <w:rPr>
+          <w:noProof/>
+          <w:color w:val="000000"/>
+        </w:rPr>
+        <w:t xml:space="preserve">, </w:t>
+      </w:r>
+      <w:r>
+        <w:rPr>
+          <w:noProof/>
+          <w:color w:val="660099"/>
+        </w:rPr>
+        <w:t>color</w:t>
+      </w:r>
+      <w:r>
+        <w:rPr>
+          <w:b/>
+          <w:bCs/>
+          <w:noProof/>
+          <w:color w:val="000000"/>
+        </w:rPr>
+        <w:t>=</w:t>
+      </w:r>
+      <w:r>
+        <w:rPr>
+          <w:i/>
+          <w:iCs/>
+          <w:noProof/>
+          <w:color w:val="000000"/>
+        </w:rPr>
+        <w:t>color</w:t>
+      </w:r>
+      <w:r>
+        <w:rPr>
+          <w:noProof/>
+          <w:color w:val="000000"/>
+        </w:rPr>
+        <w:t>)</w:t>
+      </w:r>
+      <w:r>
+        <w:rPr>
+          <w:noProof/>
+          <w:color w:val="000000"/>
+        </w:rPr>
+        <w:br/>
+      </w:r>
+      <w:r>
+        <w:rPr>
+          <w:noProof/>
+          <w:color w:val="000000"/>
+        </w:rPr>
+        <w:br/>
+      </w:r>
+      <w:r>
+        <w:rPr>
+          <w:noProof/>
+          <w:color w:val="000000"/>
+        </w:rPr>
+        <w:br/>
+      </w:r>
+      <w:r>
+        <w:rPr>
+          <w:b/>
+          <w:bCs/>
+          <w:noProof/>
+          <w:color w:val="000000"/>
+        </w:rPr>
+        <w:t xml:space="preserve">def </w:t>
+      </w:r>
+      <w:r>
+        <w:rPr>
+          <w:b/>
+          <w:bCs/>
+          <w:noProof/>
+          <w:color w:val="990000"/>
+        </w:rPr>
+        <w:t>distance</w:t>
+      </w:r>
+      <w:r>
+        <w:rPr>
+          <w:noProof/>
+          <w:color w:val="000000"/>
+        </w:rPr>
+        <w:t>(</w:t>
+      </w:r>
+      <w:r>
+        <w:rPr>
+          <w:i/>
+          <w:iCs/>
+          <w:noProof/>
+          <w:color w:val="000000"/>
+        </w:rPr>
+        <w:t>point1</w:t>
+      </w:r>
+      <w:r>
+        <w:rPr>
+          <w:noProof/>
+          <w:color w:val="000000"/>
+        </w:rPr>
+        <w:t xml:space="preserve">, </w:t>
+      </w:r>
+      <w:r>
+        <w:rPr>
+          <w:i/>
+          <w:iCs/>
+          <w:noProof/>
+          <w:color w:val="000000"/>
+        </w:rPr>
+        <w:t>point2</w:t>
+      </w:r>
+      <w:r>
+        <w:rPr>
+          <w:noProof/>
+          <w:color w:val="000000"/>
+        </w:rPr>
+        <w:t>)</w:t>
+      </w:r>
+      <w:r>
+        <w:rPr>
+          <w:b/>
+          <w:bCs/>
+          <w:noProof/>
+          <w:color w:val="000000"/>
+        </w:rPr>
+        <w:t>:</w:t>
+      </w:r>
+      <w:r>
+        <w:rPr>
+          <w:b/>
+          <w:bCs/>
+          <w:noProof/>
+          <w:color w:val="000000"/>
+        </w:rPr>
+        <w:br/>
+        <w:t xml:space="preserve">    </w:t>
+      </w:r>
+      <w:r>
+        <w:rPr>
+          <w:i/>
+          <w:iCs/>
+          <w:noProof/>
+          <w:color w:val="999988"/>
+        </w:rPr>
+        <w:t>## Returns the distance between point1 and point2</w:t>
+      </w:r>
+      <w:r>
+        <w:rPr>
+          <w:i/>
+          <w:iCs/>
+          <w:noProof/>
+          <w:color w:val="999988"/>
+        </w:rPr>
+        <w:br/>
+      </w:r>
+      <w:r>
+        <w:rPr>
+          <w:i/>
+          <w:iCs/>
+          <w:noProof/>
+          <w:color w:val="999988"/>
+        </w:rPr>
+        <w:lastRenderedPageBreak/>
+        <w:t xml:space="preserve">    </w:t>
+      </w:r>
+      <w:r>
+        <w:rPr>
+          <w:b/>
+          <w:bCs/>
+          <w:noProof/>
+          <w:color w:val="000000"/>
+        </w:rPr>
+        <w:t xml:space="preserve">return </w:t>
+      </w:r>
+      <w:r>
+        <w:rPr>
+          <w:noProof/>
+          <w:color w:val="000000"/>
+        </w:rPr>
+        <w:t>np.sqrt((</w:t>
+      </w:r>
+      <w:r>
+        <w:rPr>
+          <w:i/>
+          <w:iCs/>
+          <w:noProof/>
+          <w:color w:val="000000"/>
+        </w:rPr>
+        <w:t>point2</w:t>
+      </w:r>
+      <w:r>
+        <w:rPr>
+          <w:noProof/>
+          <w:color w:val="000000"/>
+        </w:rPr>
+        <w:t xml:space="preserve">.x </w:t>
+      </w:r>
+      <w:r>
+        <w:rPr>
+          <w:b/>
+          <w:bCs/>
+          <w:noProof/>
+          <w:color w:val="000000"/>
+        </w:rPr>
+        <w:t xml:space="preserve">- </w:t>
+      </w:r>
+      <w:r>
+        <w:rPr>
+          <w:i/>
+          <w:iCs/>
+          <w:noProof/>
+          <w:color w:val="000000"/>
+        </w:rPr>
+        <w:t>point1</w:t>
+      </w:r>
+      <w:r>
+        <w:rPr>
+          <w:noProof/>
+          <w:color w:val="000000"/>
+        </w:rPr>
+        <w:t xml:space="preserve">.x) </w:t>
+      </w:r>
+      <w:r>
+        <w:rPr>
+          <w:b/>
+          <w:bCs/>
+          <w:noProof/>
+          <w:color w:val="000000"/>
+        </w:rPr>
+        <w:t xml:space="preserve">** </w:t>
+      </w:r>
+      <w:r>
+        <w:rPr>
+          <w:noProof/>
+          <w:color w:val="009999"/>
+        </w:rPr>
+        <w:t xml:space="preserve">2 </w:t>
+      </w:r>
+      <w:r>
+        <w:rPr>
+          <w:b/>
+          <w:bCs/>
+          <w:noProof/>
+          <w:color w:val="000000"/>
+        </w:rPr>
+        <w:t xml:space="preserve">+ </w:t>
+      </w:r>
+      <w:r>
+        <w:rPr>
+          <w:noProof/>
+          <w:color w:val="000000"/>
+        </w:rPr>
+        <w:t>(</w:t>
+      </w:r>
+      <w:r>
+        <w:rPr>
+          <w:i/>
+          <w:iCs/>
+          <w:noProof/>
+          <w:color w:val="000000"/>
+        </w:rPr>
+        <w:t>point2</w:t>
+      </w:r>
+      <w:r>
+        <w:rPr>
+          <w:noProof/>
+          <w:color w:val="000000"/>
+        </w:rPr>
+        <w:t xml:space="preserve">.y </w:t>
+      </w:r>
+      <w:r>
+        <w:rPr>
+          <w:b/>
+          <w:bCs/>
+          <w:noProof/>
+          <w:color w:val="000000"/>
+        </w:rPr>
+        <w:t xml:space="preserve">- </w:t>
+      </w:r>
+      <w:r>
+        <w:rPr>
+          <w:i/>
+          <w:iCs/>
+          <w:noProof/>
+          <w:color w:val="000000"/>
+        </w:rPr>
+        <w:t>point1</w:t>
+      </w:r>
+      <w:r>
+        <w:rPr>
+          <w:noProof/>
+          <w:color w:val="000000"/>
+        </w:rPr>
+        <w:t xml:space="preserve">.y) </w:t>
+      </w:r>
+      <w:r>
+        <w:rPr>
+          <w:b/>
+          <w:bCs/>
+          <w:noProof/>
+          <w:color w:val="000000"/>
+        </w:rPr>
+        <w:t xml:space="preserve">** </w:t>
+      </w:r>
+      <w:r>
+        <w:rPr>
+          <w:noProof/>
+          <w:color w:val="009999"/>
+        </w:rPr>
+        <w:t>2</w:t>
+      </w:r>
+      <w:r>
+        <w:rPr>
+          <w:noProof/>
+          <w:color w:val="000000"/>
+        </w:rPr>
+        <w:t>)</w:t>
+      </w:r>
+      <w:r>
+        <w:rPr>
+          <w:noProof/>
+          <w:color w:val="000000"/>
+        </w:rPr>
+        <w:br/>
+      </w:r>
+      <w:r>
+        <w:rPr>
+          <w:noProof/>
+          <w:color w:val="000000"/>
+        </w:rPr>
+        <w:br/>
+      </w:r>
+      <w:r>
+        <w:rPr>
+          <w:noProof/>
+          <w:color w:val="000000"/>
+        </w:rPr>
+        <w:br/>
+      </w:r>
+      <w:r>
+        <w:rPr>
+          <w:b/>
+          <w:bCs/>
+          <w:noProof/>
+          <w:color w:val="000000"/>
+        </w:rPr>
+        <w:t xml:space="preserve">def </w:t>
+      </w:r>
+      <w:r>
+        <w:rPr>
+          <w:b/>
+          <w:bCs/>
+          <w:noProof/>
+          <w:color w:val="990000"/>
+        </w:rPr>
+        <w:t>random_point</w:t>
+      </w:r>
+      <w:r>
+        <w:rPr>
+          <w:noProof/>
+          <w:color w:val="000000"/>
+        </w:rPr>
+        <w:t>(</w:t>
+      </w:r>
+      <w:r>
+        <w:rPr>
+          <w:i/>
+          <w:iCs/>
+          <w:noProof/>
+          <w:color w:val="000000"/>
+        </w:rPr>
+        <w:t>a</w:t>
+      </w:r>
+      <w:r>
+        <w:rPr>
+          <w:noProof/>
+          <w:color w:val="000000"/>
+        </w:rPr>
+        <w:t xml:space="preserve">, </w:t>
+      </w:r>
+      <w:r>
+        <w:rPr>
+          <w:i/>
+          <w:iCs/>
+          <w:noProof/>
+          <w:color w:val="000000"/>
+        </w:rPr>
+        <w:t>b</w:t>
+      </w:r>
+      <w:r>
+        <w:rPr>
+          <w:noProof/>
+          <w:color w:val="000000"/>
+        </w:rPr>
+        <w:t>)</w:t>
+      </w:r>
+      <w:r>
+        <w:rPr>
+          <w:b/>
+          <w:bCs/>
+          <w:noProof/>
+          <w:color w:val="000000"/>
+        </w:rPr>
+        <w:t>:</w:t>
+      </w:r>
+      <w:r>
+        <w:rPr>
+          <w:b/>
+          <w:bCs/>
+          <w:noProof/>
+          <w:color w:val="000000"/>
+        </w:rPr>
+        <w:br/>
+        <w:t xml:space="preserve">    </w:t>
+      </w:r>
+      <w:r>
+        <w:rPr>
+          <w:i/>
+          <w:iCs/>
+          <w:noProof/>
+          <w:color w:val="999988"/>
+        </w:rPr>
+        <w:t>## Returns a point object with x,y values between a and b.</w:t>
+      </w:r>
+      <w:r>
+        <w:rPr>
+          <w:i/>
+          <w:iCs/>
+          <w:noProof/>
+          <w:color w:val="999988"/>
+        </w:rPr>
+        <w:br/>
+        <w:t xml:space="preserve">    </w:t>
+      </w:r>
+      <w:r>
+        <w:rPr>
+          <w:b/>
+          <w:bCs/>
+          <w:noProof/>
+          <w:color w:val="000000"/>
+        </w:rPr>
+        <w:t xml:space="preserve">return </w:t>
+      </w:r>
+      <w:r>
+        <w:rPr>
+          <w:noProof/>
+          <w:color w:val="000000"/>
+        </w:rPr>
+        <w:t>Point(random.uniform(</w:t>
+      </w:r>
+      <w:r>
+        <w:rPr>
+          <w:i/>
+          <w:iCs/>
+          <w:noProof/>
+          <w:color w:val="000000"/>
+        </w:rPr>
+        <w:t>a</w:t>
+      </w:r>
+      <w:r>
+        <w:rPr>
+          <w:noProof/>
+          <w:color w:val="000000"/>
+        </w:rPr>
+        <w:t xml:space="preserve">, </w:t>
+      </w:r>
+      <w:r>
+        <w:rPr>
+          <w:i/>
+          <w:iCs/>
+          <w:noProof/>
+          <w:color w:val="000000"/>
+        </w:rPr>
+        <w:t>b</w:t>
+      </w:r>
+      <w:r>
+        <w:rPr>
+          <w:noProof/>
+          <w:color w:val="000000"/>
+        </w:rPr>
+        <w:t>), random.uniform(</w:t>
+      </w:r>
+      <w:r>
+        <w:rPr>
+          <w:i/>
+          <w:iCs/>
+          <w:noProof/>
+          <w:color w:val="000000"/>
+        </w:rPr>
+        <w:t>a</w:t>
+      </w:r>
+      <w:r>
+        <w:rPr>
+          <w:noProof/>
+          <w:color w:val="000000"/>
+        </w:rPr>
+        <w:t xml:space="preserve">, </w:t>
+      </w:r>
+      <w:r>
+        <w:rPr>
+          <w:i/>
+          <w:iCs/>
+          <w:noProof/>
+          <w:color w:val="000000"/>
+        </w:rPr>
+        <w:t>b</w:t>
+      </w:r>
+      <w:r>
+        <w:rPr>
+          <w:noProof/>
+          <w:color w:val="000000"/>
+        </w:rPr>
+        <w:t>))</w:t>
+      </w:r>
+      <w:r>
+        <w:rPr>
+          <w:noProof/>
+          <w:color w:val="000000"/>
+        </w:rPr>
+        <w:br/>
+      </w:r>
+      <w:r>
+        <w:rPr>
+          <w:noProof/>
+          <w:color w:val="000000"/>
+        </w:rPr>
+        <w:br/>
+      </w:r>
+      <w:r>
+        <w:rPr>
+          <w:noProof/>
+          <w:color w:val="000000"/>
+        </w:rPr>
+        <w:br/>
+      </w:r>
+      <w:r>
+        <w:rPr>
+          <w:b/>
+          <w:bCs/>
+          <w:noProof/>
+          <w:color w:val="000000"/>
+        </w:rPr>
+        <w:t xml:space="preserve">def </w:t>
+      </w:r>
+      <w:r>
+        <w:rPr>
+          <w:b/>
+          <w:bCs/>
+          <w:noProof/>
+          <w:color w:val="990000"/>
+        </w:rPr>
+        <w:t>cluster_mean</w:t>
+      </w:r>
+      <w:r>
+        <w:rPr>
+          <w:noProof/>
+          <w:color w:val="000000"/>
+        </w:rPr>
+        <w:t>(</w:t>
+      </w:r>
+      <w:r>
+        <w:rPr>
+          <w:i/>
+          <w:iCs/>
+          <w:noProof/>
+          <w:color w:val="000000"/>
+        </w:rPr>
+        <w:t>cluster</w:t>
+      </w:r>
+      <w:r>
+        <w:rPr>
+          <w:noProof/>
+          <w:color w:val="000000"/>
+        </w:rPr>
+        <w:t>)</w:t>
+      </w:r>
+      <w:r>
+        <w:rPr>
+          <w:b/>
+          <w:bCs/>
+          <w:noProof/>
+          <w:color w:val="000000"/>
+        </w:rPr>
+        <w:t>:</w:t>
+      </w:r>
+      <w:r>
+        <w:rPr>
+          <w:b/>
+          <w:bCs/>
+          <w:noProof/>
+          <w:color w:val="000000"/>
+        </w:rPr>
+        <w:br/>
+        <w:t xml:space="preserve">    </w:t>
+      </w:r>
+      <w:r>
+        <w:rPr>
+          <w:i/>
+          <w:iCs/>
+          <w:noProof/>
+          <w:color w:val="999988"/>
+        </w:rPr>
+        <w:t>## Returns the mean value of a cluster of points</w:t>
+      </w:r>
+      <w:r>
+        <w:rPr>
+          <w:i/>
+          <w:iCs/>
+          <w:noProof/>
+          <w:color w:val="999988"/>
+        </w:rPr>
+        <w:br/>
+        <w:t xml:space="preserve">    </w:t>
+      </w:r>
+      <w:r>
+        <w:rPr>
+          <w:noProof/>
+          <w:color w:val="000000"/>
+        </w:rPr>
+        <w:t xml:space="preserve">x_sum </w:t>
+      </w:r>
+      <w:r>
+        <w:rPr>
+          <w:b/>
+          <w:bCs/>
+          <w:noProof/>
+          <w:color w:val="000000"/>
+        </w:rPr>
+        <w:t xml:space="preserve">= </w:t>
+      </w:r>
+      <w:r>
+        <w:rPr>
+          <w:noProof/>
+          <w:color w:val="009999"/>
+        </w:rPr>
+        <w:t>0</w:t>
+      </w:r>
+      <w:r>
+        <w:rPr>
+          <w:noProof/>
+          <w:color w:val="009999"/>
+        </w:rPr>
+        <w:br/>
+        <w:t xml:space="preserve">    </w:t>
+      </w:r>
+      <w:r>
+        <w:rPr>
+          <w:noProof/>
+          <w:color w:val="000000"/>
+        </w:rPr>
+        <w:t xml:space="preserve">y_sum </w:t>
+      </w:r>
+      <w:r>
+        <w:rPr>
+          <w:b/>
+          <w:bCs/>
+          <w:noProof/>
+          <w:color w:val="000000"/>
+        </w:rPr>
+        <w:t xml:space="preserve">= </w:t>
+      </w:r>
+      <w:r>
+        <w:rPr>
+          <w:noProof/>
+          <w:color w:val="009999"/>
+        </w:rPr>
+        <w:t>0</w:t>
+      </w:r>
+      <w:r>
+        <w:rPr>
+          <w:noProof/>
+          <w:color w:val="009999"/>
+        </w:rPr>
+        <w:br/>
+        <w:t xml:space="preserve">    </w:t>
+      </w:r>
+      <w:r>
+        <w:rPr>
+          <w:b/>
+          <w:bCs/>
+          <w:noProof/>
+          <w:color w:val="000000"/>
+        </w:rPr>
+        <w:t xml:space="preserve">for </w:t>
+      </w:r>
+      <w:r>
+        <w:rPr>
+          <w:noProof/>
+          <w:color w:val="000000"/>
+        </w:rPr>
+        <w:t xml:space="preserve">point </w:t>
+      </w:r>
+      <w:r>
+        <w:rPr>
+          <w:b/>
+          <w:bCs/>
+          <w:noProof/>
+          <w:color w:val="000000"/>
+        </w:rPr>
+        <w:t xml:space="preserve">in </w:t>
+      </w:r>
+      <w:r>
+        <w:rPr>
+          <w:i/>
+          <w:iCs/>
+          <w:noProof/>
+          <w:color w:val="000000"/>
+        </w:rPr>
+        <w:t>cluster</w:t>
+      </w:r>
+      <w:r>
+        <w:rPr>
+          <w:b/>
+          <w:bCs/>
+          <w:noProof/>
+          <w:color w:val="000000"/>
+        </w:rPr>
+        <w:t>:</w:t>
+      </w:r>
+      <w:r>
+        <w:rPr>
+          <w:b/>
+          <w:bCs/>
+          <w:noProof/>
+          <w:color w:val="000000"/>
+        </w:rPr>
+        <w:br/>
+        <w:t xml:space="preserve">        </w:t>
+      </w:r>
+      <w:r>
+        <w:rPr>
+          <w:noProof/>
+          <w:color w:val="000000"/>
+        </w:rPr>
+        <w:t xml:space="preserve">x_sum </w:t>
+      </w:r>
+      <w:r>
+        <w:rPr>
+          <w:b/>
+          <w:bCs/>
+          <w:noProof/>
+          <w:color w:val="000000"/>
+        </w:rPr>
+        <w:t xml:space="preserve">+= </w:t>
+      </w:r>
+      <w:r>
+        <w:rPr>
+          <w:noProof/>
+          <w:color w:val="000000"/>
+        </w:rPr>
+        <w:t xml:space="preserve">point.x  </w:t>
+      </w:r>
+      <w:r>
+        <w:rPr>
+          <w:i/>
+          <w:iCs/>
+          <w:noProof/>
+          <w:color w:val="999988"/>
+        </w:rPr>
+        <w:t>## a += b represents a = a + b</w:t>
+      </w:r>
+      <w:r>
+        <w:rPr>
+          <w:i/>
+          <w:iCs/>
+          <w:noProof/>
+          <w:color w:val="999988"/>
+        </w:rPr>
+        <w:br/>
+        <w:t xml:space="preserve">        </w:t>
+      </w:r>
+      <w:r>
+        <w:rPr>
+          <w:noProof/>
+          <w:color w:val="000000"/>
+        </w:rPr>
+        <w:t xml:space="preserve">y_sum </w:t>
+      </w:r>
+      <w:r>
+        <w:rPr>
+          <w:b/>
+          <w:bCs/>
+          <w:noProof/>
+          <w:color w:val="000000"/>
+        </w:rPr>
+        <w:t xml:space="preserve">+= </w:t>
+      </w:r>
+      <w:r>
+        <w:rPr>
+          <w:noProof/>
+          <w:color w:val="000000"/>
+        </w:rPr>
+        <w:t>point.y</w:t>
+      </w:r>
+      <w:r>
+        <w:rPr>
+          <w:noProof/>
+          <w:color w:val="000000"/>
+        </w:rPr>
+        <w:br/>
+        <w:t xml:space="preserve">    x_avg </w:t>
+      </w:r>
+      <w:r>
+        <w:rPr>
+          <w:b/>
+          <w:bCs/>
+          <w:noProof/>
+          <w:color w:val="000000"/>
+        </w:rPr>
+        <w:t xml:space="preserve">= </w:t>
+      </w:r>
+      <w:r>
+        <w:rPr>
+          <w:noProof/>
+          <w:color w:val="000000"/>
+        </w:rPr>
+        <w:t xml:space="preserve">x_sum </w:t>
+      </w:r>
+      <w:r>
+        <w:rPr>
+          <w:b/>
+          <w:bCs/>
+          <w:noProof/>
+          <w:color w:val="000000"/>
+        </w:rPr>
+        <w:t xml:space="preserve">/ </w:t>
+      </w:r>
+      <w:r>
+        <w:rPr>
+          <w:noProof/>
+          <w:color w:val="0086B3"/>
+        </w:rPr>
+        <w:t>len</w:t>
+      </w:r>
+      <w:r>
+        <w:rPr>
+          <w:noProof/>
+          <w:color w:val="000000"/>
+        </w:rPr>
+        <w:t>(</w:t>
+      </w:r>
+      <w:r>
+        <w:rPr>
+          <w:i/>
+          <w:iCs/>
+          <w:noProof/>
+          <w:color w:val="000000"/>
+        </w:rPr>
+        <w:t>cluster</w:t>
+      </w:r>
+      <w:r>
+        <w:rPr>
+          <w:noProof/>
+          <w:color w:val="000000"/>
+        </w:rPr>
+        <w:t>)</w:t>
+      </w:r>
+      <w:r>
+        <w:rPr>
+          <w:noProof/>
+          <w:color w:val="000000"/>
+        </w:rPr>
+        <w:br/>
+        <w:t xml:space="preserve">    y_avg </w:t>
+      </w:r>
+      <w:r>
+        <w:rPr>
+          <w:b/>
+          <w:bCs/>
+          <w:noProof/>
+          <w:color w:val="000000"/>
+        </w:rPr>
+        <w:t xml:space="preserve">= </w:t>
+      </w:r>
+      <w:r>
+        <w:rPr>
+          <w:noProof/>
+          <w:color w:val="000000"/>
+        </w:rPr>
+        <w:t xml:space="preserve">y_sum </w:t>
+      </w:r>
+      <w:r>
+        <w:rPr>
+          <w:b/>
+          <w:bCs/>
+          <w:noProof/>
+          <w:color w:val="000000"/>
+        </w:rPr>
+        <w:t xml:space="preserve">/ </w:t>
+      </w:r>
+      <w:r>
+        <w:rPr>
+          <w:noProof/>
+          <w:color w:val="0086B3"/>
+        </w:rPr>
+        <w:t>len</w:t>
+      </w:r>
+      <w:r>
+        <w:rPr>
+          <w:noProof/>
+          <w:color w:val="000000"/>
+        </w:rPr>
+        <w:t>(</w:t>
+      </w:r>
+      <w:r>
+        <w:rPr>
+          <w:i/>
+          <w:iCs/>
+          <w:noProof/>
+          <w:color w:val="000000"/>
+        </w:rPr>
+        <w:t>cluster</w:t>
+      </w:r>
+      <w:r>
+        <w:rPr>
+          <w:noProof/>
+          <w:color w:val="000000"/>
+        </w:rPr>
+        <w:t>)</w:t>
+      </w:r>
+      <w:r>
+        <w:rPr>
+          <w:noProof/>
+          <w:color w:val="000000"/>
+        </w:rPr>
+        <w:br/>
+        <w:t xml:space="preserve">    </w:t>
+      </w:r>
+      <w:r>
+        <w:rPr>
+          <w:b/>
+          <w:bCs/>
+          <w:noProof/>
+          <w:color w:val="000000"/>
+        </w:rPr>
+        <w:t xml:space="preserve">return </w:t>
+      </w:r>
+      <w:r>
+        <w:rPr>
+          <w:noProof/>
+          <w:color w:val="000000"/>
+        </w:rPr>
+        <w:t>Point(x_avg, y_avg)</w:t>
+      </w:r>
+      <w:r>
+        <w:rPr>
+          <w:noProof/>
+          <w:color w:val="000000"/>
+        </w:rPr>
+        <w:br/>
+      </w:r>
+      <w:r>
+        <w:rPr>
+          <w:noProof/>
+          <w:color w:val="000000"/>
+        </w:rPr>
+        <w:br/>
+      </w:r>
+      <w:r>
+        <w:rPr>
+          <w:noProof/>
+          <w:color w:val="000000"/>
+        </w:rPr>
+        <w:br/>
+      </w:r>
+      <w:r>
+        <w:rPr>
+          <w:i/>
+          <w:iCs/>
+          <w:noProof/>
+          <w:color w:val="999988"/>
+        </w:rPr>
+        <w:t>## 1. Create a random set of 1000 data points</w:t>
+      </w:r>
+      <w:r>
+        <w:rPr>
+          <w:i/>
+          <w:iCs/>
+          <w:noProof/>
+          <w:color w:val="999988"/>
+        </w:rPr>
+        <w:br/>
+      </w:r>
+      <w:r>
+        <w:rPr>
+          <w:noProof/>
+          <w:color w:val="000000"/>
+        </w:rPr>
+        <w:t xml:space="preserve">n_points </w:t>
+      </w:r>
+      <w:r>
+        <w:rPr>
+          <w:b/>
+          <w:bCs/>
+          <w:noProof/>
+          <w:color w:val="000000"/>
+        </w:rPr>
+        <w:t xml:space="preserve">= </w:t>
+      </w:r>
+      <w:r>
+        <w:rPr>
+          <w:noProof/>
+          <w:color w:val="009999"/>
+        </w:rPr>
+        <w:t>1000</w:t>
+      </w:r>
+      <w:r>
+        <w:rPr>
+          <w:noProof/>
+          <w:color w:val="009999"/>
+        </w:rPr>
+        <w:br/>
+      </w:r>
+      <w:r>
+        <w:rPr>
+          <w:noProof/>
+          <w:color w:val="000000"/>
+        </w:rPr>
+        <w:t xml:space="preserve">points </w:t>
+      </w:r>
+      <w:r>
+        <w:rPr>
+          <w:b/>
+          <w:bCs/>
+          <w:noProof/>
+          <w:color w:val="000000"/>
+        </w:rPr>
+        <w:t xml:space="preserve">= </w:t>
+      </w:r>
+      <w:r>
+        <w:rPr>
+          <w:noProof/>
+          <w:color w:val="000000"/>
+        </w:rPr>
+        <w:t>[]</w:t>
+      </w:r>
+      <w:r>
+        <w:rPr>
+          <w:noProof/>
+          <w:color w:val="000000"/>
+        </w:rPr>
+        <w:br/>
+      </w:r>
+      <w:r>
+        <w:rPr>
+          <w:b/>
+          <w:bCs/>
+          <w:noProof/>
+          <w:color w:val="000000"/>
+        </w:rPr>
+        <w:t xml:space="preserve">for </w:t>
+      </w:r>
+      <w:r>
+        <w:rPr>
+          <w:noProof/>
+          <w:color w:val="000000"/>
+        </w:rPr>
+        <w:t xml:space="preserve">i </w:t>
+      </w:r>
+      <w:r>
+        <w:rPr>
+          <w:b/>
+          <w:bCs/>
+          <w:noProof/>
+          <w:color w:val="000000"/>
+        </w:rPr>
+        <w:t xml:space="preserve">in </w:t>
+      </w:r>
+      <w:r>
+        <w:rPr>
+          <w:noProof/>
+          <w:color w:val="0086B3"/>
+        </w:rPr>
+        <w:t>range</w:t>
+      </w:r>
+      <w:r>
+        <w:rPr>
+          <w:noProof/>
+          <w:color w:val="000000"/>
+        </w:rPr>
+        <w:t>(n_points)</w:t>
+      </w:r>
+      <w:r>
+        <w:rPr>
+          <w:b/>
+          <w:bCs/>
+          <w:noProof/>
+          <w:color w:val="000000"/>
+        </w:rPr>
+        <w:t>:</w:t>
+      </w:r>
+      <w:r>
+        <w:rPr>
+          <w:b/>
+          <w:bCs/>
+          <w:noProof/>
+          <w:color w:val="000000"/>
+        </w:rPr>
+        <w:br/>
+        <w:t xml:space="preserve">    </w:t>
+      </w:r>
+      <w:r>
+        <w:rPr>
+          <w:noProof/>
+          <w:color w:val="000000"/>
+        </w:rPr>
+        <w:t>points.append(</w:t>
+      </w:r>
+      <w:r>
+        <w:rPr>
+          <w:noProof/>
+          <w:color w:val="000000"/>
+        </w:rPr>
+        <w:br/>
+        <w:t xml:space="preserve">        random_point(</w:t>
+      </w:r>
+      <w:r>
+        <w:rPr>
+          <w:noProof/>
+          <w:color w:val="009999"/>
+        </w:rPr>
+        <w:t>2</w:t>
+      </w:r>
+      <w:r>
+        <w:rPr>
+          <w:noProof/>
+          <w:color w:val="000000"/>
+        </w:rPr>
+        <w:t xml:space="preserve">, </w:t>
+      </w:r>
+      <w:r>
+        <w:rPr>
+          <w:noProof/>
+          <w:color w:val="009999"/>
+        </w:rPr>
+        <w:t>8</w:t>
+      </w:r>
+      <w:r>
+        <w:rPr>
+          <w:noProof/>
+          <w:color w:val="000000"/>
+        </w:rPr>
+        <w:t xml:space="preserve">))  </w:t>
+      </w:r>
+      <w:r>
+        <w:rPr>
+          <w:i/>
+          <w:iCs/>
+          <w:noProof/>
+          <w:color w:val="999988"/>
+        </w:rPr>
+        <w:t># This will add a random point with x,y values between 2 and 8 to our array of points</w:t>
+      </w:r>
+      <w:r>
+        <w:rPr>
+          <w:i/>
+          <w:iCs/>
+          <w:noProof/>
+          <w:color w:val="999988"/>
+        </w:rPr>
+        <w:br/>
+      </w:r>
+      <w:r>
+        <w:rPr>
+          <w:i/>
+          <w:iCs/>
+          <w:noProof/>
+          <w:color w:val="999988"/>
+        </w:rPr>
+        <w:br/>
+        <w:t>## 2. Generate our first set of 7 random cluster centers</w:t>
+      </w:r>
+      <w:r>
+        <w:rPr>
+          <w:i/>
+          <w:iCs/>
+          <w:noProof/>
+          <w:color w:val="999988"/>
+        </w:rPr>
+        <w:br/>
+      </w:r>
+      <w:r>
+        <w:rPr>
+          <w:noProof/>
+          <w:color w:val="000000"/>
+        </w:rPr>
+        <w:t xml:space="preserve">n_clusters </w:t>
+      </w:r>
+      <w:r>
+        <w:rPr>
+          <w:b/>
+          <w:bCs/>
+          <w:noProof/>
+          <w:color w:val="000000"/>
+        </w:rPr>
+        <w:t xml:space="preserve">= </w:t>
+      </w:r>
+      <w:r>
+        <w:rPr>
+          <w:noProof/>
+          <w:color w:val="009999"/>
+        </w:rPr>
+        <w:t>7</w:t>
+      </w:r>
+      <w:r>
+        <w:rPr>
+          <w:noProof/>
+          <w:color w:val="009999"/>
+        </w:rPr>
+        <w:br/>
+      </w:r>
+      <w:r>
+        <w:rPr>
+          <w:noProof/>
+          <w:color w:val="000000"/>
+        </w:rPr>
+        <w:t xml:space="preserve">means </w:t>
+      </w:r>
+      <w:r>
+        <w:rPr>
+          <w:b/>
+          <w:bCs/>
+          <w:noProof/>
+          <w:color w:val="000000"/>
+        </w:rPr>
+        <w:t xml:space="preserve">= </w:t>
+      </w:r>
+      <w:r>
+        <w:rPr>
+          <w:noProof/>
+          <w:color w:val="000000"/>
+        </w:rPr>
+        <w:t>[]</w:t>
+      </w:r>
+      <w:r>
+        <w:rPr>
+          <w:noProof/>
+          <w:color w:val="000000"/>
+        </w:rPr>
+        <w:br/>
+      </w:r>
+      <w:r>
+        <w:rPr>
+          <w:b/>
+          <w:bCs/>
+          <w:noProof/>
+          <w:color w:val="000000"/>
+        </w:rPr>
+        <w:t xml:space="preserve">for </w:t>
+      </w:r>
+      <w:r>
+        <w:rPr>
+          <w:noProof/>
+          <w:color w:val="000000"/>
+        </w:rPr>
+        <w:t xml:space="preserve">cluster_id </w:t>
+      </w:r>
+      <w:r>
+        <w:rPr>
+          <w:b/>
+          <w:bCs/>
+          <w:noProof/>
+          <w:color w:val="000000"/>
+        </w:rPr>
+        <w:t xml:space="preserve">in </w:t>
+      </w:r>
+      <w:r>
+        <w:rPr>
+          <w:noProof/>
+          <w:color w:val="0086B3"/>
+        </w:rPr>
+        <w:t>range</w:t>
+      </w:r>
+      <w:r>
+        <w:rPr>
+          <w:noProof/>
+          <w:color w:val="000000"/>
+        </w:rPr>
+        <w:t>(n_clusters)</w:t>
+      </w:r>
+      <w:r>
+        <w:rPr>
+          <w:b/>
+          <w:bCs/>
+          <w:noProof/>
+          <w:color w:val="000000"/>
+        </w:rPr>
+        <w:t>:</w:t>
+      </w:r>
+      <w:r>
+        <w:rPr>
+          <w:b/>
+          <w:bCs/>
+          <w:noProof/>
+          <w:color w:val="000000"/>
+        </w:rPr>
+        <w:br/>
+        <w:t xml:space="preserve">    </w:t>
+      </w:r>
+      <w:r>
+        <w:rPr>
+          <w:noProof/>
+          <w:color w:val="000000"/>
+        </w:rPr>
+        <w:t>means.append(random_point(</w:t>
+      </w:r>
+      <w:r>
+        <w:rPr>
+          <w:noProof/>
+          <w:color w:val="009999"/>
+        </w:rPr>
+        <w:t>2</w:t>
+      </w:r>
+      <w:r>
+        <w:rPr>
+          <w:noProof/>
+          <w:color w:val="000000"/>
+        </w:rPr>
+        <w:t xml:space="preserve">, </w:t>
+      </w:r>
+      <w:r>
+        <w:rPr>
+          <w:noProof/>
+          <w:color w:val="009999"/>
+        </w:rPr>
+        <w:t>8</w:t>
+      </w:r>
+      <w:r>
+        <w:rPr>
+          <w:noProof/>
+          <w:color w:val="000000"/>
+        </w:rPr>
+        <w:t>))</w:t>
+      </w:r>
+      <w:r>
+        <w:rPr>
+          <w:noProof/>
+          <w:color w:val="000000"/>
+        </w:rPr>
+        <w:br/>
+      </w:r>
+      <w:r>
+        <w:rPr>
+          <w:noProof/>
+          <w:color w:val="000000"/>
+        </w:rPr>
+        <w:br/>
+      </w:r>
+      <w:r>
+        <w:rPr>
+          <w:i/>
+          <w:iCs/>
+          <w:noProof/>
+          <w:color w:val="999988"/>
+        </w:rPr>
+        <w:t>## 3. Perform clustering</w:t>
+      </w:r>
+      <w:r>
+        <w:rPr>
+          <w:i/>
+          <w:iCs/>
+          <w:noProof/>
+          <w:color w:val="999988"/>
+        </w:rPr>
+        <w:br/>
+      </w:r>
+      <w:r>
+        <w:rPr>
+          <w:noProof/>
+          <w:color w:val="000000"/>
+        </w:rPr>
+        <w:t xml:space="preserve">n_iterations </w:t>
+      </w:r>
+      <w:r>
+        <w:rPr>
+          <w:b/>
+          <w:bCs/>
+          <w:noProof/>
+          <w:color w:val="000000"/>
+        </w:rPr>
+        <w:t xml:space="preserve">= </w:t>
+      </w:r>
+      <w:r>
+        <w:rPr>
+          <w:noProof/>
+          <w:color w:val="009999"/>
+        </w:rPr>
+        <w:t>50</w:t>
+      </w:r>
+      <w:r>
+        <w:rPr>
+          <w:noProof/>
+          <w:color w:val="009999"/>
+        </w:rPr>
+        <w:br/>
+      </w:r>
+      <w:r>
+        <w:rPr>
+          <w:b/>
+          <w:bCs/>
+          <w:noProof/>
+          <w:color w:val="000000"/>
+        </w:rPr>
+        <w:t xml:space="preserve">for </w:t>
+      </w:r>
+      <w:r>
+        <w:rPr>
+          <w:noProof/>
+          <w:color w:val="000000"/>
+        </w:rPr>
+        <w:t xml:space="preserve">i </w:t>
+      </w:r>
+      <w:r>
+        <w:rPr>
+          <w:b/>
+          <w:bCs/>
+          <w:noProof/>
+          <w:color w:val="000000"/>
+        </w:rPr>
+        <w:t xml:space="preserve">in </w:t>
+      </w:r>
+      <w:r>
+        <w:rPr>
+          <w:noProof/>
+          <w:color w:val="0086B3"/>
+        </w:rPr>
+        <w:t>range</w:t>
+      </w:r>
+      <w:r>
+        <w:rPr>
+          <w:noProof/>
+          <w:color w:val="000000"/>
+        </w:rPr>
+        <w:t>(n_iterations)</w:t>
+      </w:r>
+      <w:r>
+        <w:rPr>
+          <w:b/>
+          <w:bCs/>
+          <w:noProof/>
+          <w:color w:val="000000"/>
+        </w:rPr>
+        <w:t xml:space="preserve">:  </w:t>
+      </w:r>
+      <w:r>
+        <w:rPr>
+          <w:i/>
+          <w:iCs/>
+          <w:noProof/>
+          <w:color w:val="999988"/>
+        </w:rPr>
+        <w:t>## Iterate the process 50 times</w:t>
+      </w:r>
+      <w:r>
+        <w:rPr>
+          <w:i/>
+          <w:iCs/>
+          <w:noProof/>
+          <w:color w:val="999988"/>
+        </w:rPr>
+        <w:br/>
+        <w:t xml:space="preserve">    </w:t>
+      </w:r>
+      <w:r>
+        <w:rPr>
+          <w:noProof/>
+          <w:color w:val="000000"/>
+        </w:rPr>
+        <w:t xml:space="preserve">clusters </w:t>
+      </w:r>
+      <w:r>
+        <w:rPr>
+          <w:b/>
+          <w:bCs/>
+          <w:noProof/>
+          <w:color w:val="000000"/>
+        </w:rPr>
+        <w:t xml:space="preserve">= </w:t>
+      </w:r>
+      <w:r>
+        <w:rPr>
+          <w:noProof/>
+          <w:color w:val="000000"/>
+        </w:rPr>
+        <w:t xml:space="preserve">[]  </w:t>
+      </w:r>
+      <w:r>
+        <w:rPr>
+          <w:i/>
+          <w:iCs/>
+          <w:noProof/>
+          <w:color w:val="999988"/>
+        </w:rPr>
+        <w:t>## Clear our clusters before each iteration</w:t>
+      </w:r>
+      <w:r>
+        <w:rPr>
+          <w:i/>
+          <w:iCs/>
+          <w:noProof/>
+          <w:color w:val="999988"/>
+        </w:rPr>
+        <w:br/>
+        <w:t xml:space="preserve">    </w:t>
+      </w:r>
+      <w:r>
+        <w:rPr>
+          <w:b/>
+          <w:bCs/>
+          <w:noProof/>
+          <w:color w:val="000000"/>
+        </w:rPr>
+        <w:t xml:space="preserve">for </w:t>
+      </w:r>
+      <w:r>
+        <w:rPr>
+          <w:noProof/>
+          <w:color w:val="000000"/>
+        </w:rPr>
+        <w:t xml:space="preserve">cluster_id </w:t>
+      </w:r>
+      <w:r>
+        <w:rPr>
+          <w:b/>
+          <w:bCs/>
+          <w:noProof/>
+          <w:color w:val="000000"/>
+        </w:rPr>
+        <w:t xml:space="preserve">in </w:t>
+      </w:r>
+      <w:r>
+        <w:rPr>
+          <w:noProof/>
+          <w:color w:val="0086B3"/>
+        </w:rPr>
+        <w:t>range</w:t>
+      </w:r>
+      <w:r>
+        <w:rPr>
+          <w:noProof/>
+          <w:color w:val="000000"/>
+        </w:rPr>
+        <w:t>(n_clusters)</w:t>
+      </w:r>
+      <w:r>
+        <w:rPr>
+          <w:b/>
+          <w:bCs/>
+          <w:noProof/>
+          <w:color w:val="000000"/>
+        </w:rPr>
+        <w:t>:</w:t>
+      </w:r>
+      <w:r>
+        <w:rPr>
+          <w:b/>
+          <w:bCs/>
+          <w:noProof/>
+          <w:color w:val="000000"/>
+        </w:rPr>
+        <w:br/>
+        <w:t xml:space="preserve">        </w:t>
+      </w:r>
+      <w:r>
+        <w:rPr>
+          <w:noProof/>
+          <w:color w:val="000000"/>
+        </w:rPr>
+        <w:t xml:space="preserve">clusters.append([])  </w:t>
+      </w:r>
+      <w:r>
+        <w:rPr>
+          <w:i/>
+          <w:iCs/>
+          <w:noProof/>
+          <w:color w:val="999988"/>
+        </w:rPr>
+        <w:t>## Create an empty cluster for as many clusters as we have</w:t>
+      </w:r>
+      <w:r>
+        <w:rPr>
+          <w:i/>
+          <w:iCs/>
+          <w:noProof/>
+          <w:color w:val="999988"/>
+        </w:rPr>
+        <w:br/>
+        <w:t xml:space="preserve">    </w:t>
+      </w:r>
+      <w:r>
+        <w:rPr>
+          <w:b/>
+          <w:bCs/>
+          <w:noProof/>
+          <w:color w:val="000000"/>
+        </w:rPr>
+        <w:t xml:space="preserve">for </w:t>
+      </w:r>
+      <w:r>
+        <w:rPr>
+          <w:noProof/>
+          <w:color w:val="000000"/>
+        </w:rPr>
+        <w:t xml:space="preserve">point </w:t>
+      </w:r>
+      <w:r>
+        <w:rPr>
+          <w:b/>
+          <w:bCs/>
+          <w:noProof/>
+          <w:color w:val="000000"/>
+        </w:rPr>
+        <w:t xml:space="preserve">in </w:t>
+      </w:r>
+      <w:r>
+        <w:rPr>
+          <w:noProof/>
+          <w:color w:val="000000"/>
+        </w:rPr>
+        <w:t>points</w:t>
+      </w:r>
+      <w:r>
+        <w:rPr>
+          <w:b/>
+          <w:bCs/>
+          <w:noProof/>
+          <w:color w:val="000000"/>
+        </w:rPr>
+        <w:t xml:space="preserve">:  </w:t>
+      </w:r>
+      <w:r>
+        <w:rPr>
+          <w:i/>
+          <w:iCs/>
+          <w:noProof/>
+          <w:color w:val="999988"/>
+        </w:rPr>
+        <w:t>## Iterate over every data point</w:t>
+      </w:r>
+      <w:r>
+        <w:rPr>
+          <w:i/>
+          <w:iCs/>
+          <w:noProof/>
+          <w:color w:val="999988"/>
+        </w:rPr>
+        <w:br/>
+        <w:t xml:space="preserve">        </w:t>
+      </w:r>
+      <w:r>
+        <w:rPr>
+          <w:noProof/>
+          <w:color w:val="000000"/>
+        </w:rPr>
+        <w:t xml:space="preserve">dists </w:t>
+      </w:r>
+      <w:r>
+        <w:rPr>
+          <w:b/>
+          <w:bCs/>
+          <w:noProof/>
+          <w:color w:val="000000"/>
+        </w:rPr>
+        <w:t xml:space="preserve">= </w:t>
+      </w:r>
+      <w:r>
+        <w:rPr>
+          <w:noProof/>
+          <w:color w:val="000000"/>
+        </w:rPr>
+        <w:t>[]</w:t>
+      </w:r>
+      <w:r>
+        <w:rPr>
+          <w:noProof/>
+          <w:color w:val="000000"/>
+        </w:rPr>
+        <w:br/>
+        <w:t xml:space="preserve">        </w:t>
+      </w:r>
+      <w:r>
+        <w:rPr>
+          <w:b/>
+          <w:bCs/>
+          <w:noProof/>
+          <w:color w:val="000000"/>
+        </w:rPr>
+        <w:t xml:space="preserve">for </w:t>
+      </w:r>
+      <w:r>
+        <w:rPr>
+          <w:noProof/>
+          <w:color w:val="000000"/>
+        </w:rPr>
+        <w:t xml:space="preserve">mean </w:t>
+      </w:r>
+      <w:r>
+        <w:rPr>
+          <w:b/>
+          <w:bCs/>
+          <w:noProof/>
+          <w:color w:val="000000"/>
+        </w:rPr>
+        <w:t xml:space="preserve">in </w:t>
+      </w:r>
+      <w:r>
+        <w:rPr>
+          <w:noProof/>
+          <w:color w:val="000000"/>
+        </w:rPr>
+        <w:t>means</w:t>
+      </w:r>
+      <w:r>
+        <w:rPr>
+          <w:b/>
+          <w:bCs/>
+          <w:noProof/>
+          <w:color w:val="000000"/>
+        </w:rPr>
+        <w:t>:</w:t>
+      </w:r>
+      <w:r>
+        <w:rPr>
+          <w:b/>
+          <w:bCs/>
+          <w:noProof/>
+          <w:color w:val="000000"/>
+        </w:rPr>
+        <w:br/>
+        <w:t xml:space="preserve">            </w:t>
+      </w:r>
+      <w:r>
+        <w:rPr>
+          <w:noProof/>
+          <w:color w:val="000000"/>
+        </w:rPr>
+        <w:t xml:space="preserve">dists.append(distance(point, mean))  </w:t>
+      </w:r>
+      <w:r>
+        <w:rPr>
+          <w:i/>
+          <w:iCs/>
+          <w:noProof/>
+          <w:color w:val="999988"/>
+        </w:rPr>
+        <w:t>## Calculates the distance from the current point to each mean</w:t>
+      </w:r>
+      <w:r>
+        <w:rPr>
+          <w:i/>
+          <w:iCs/>
+          <w:noProof/>
+          <w:color w:val="999988"/>
+        </w:rPr>
+        <w:br/>
+        <w:t xml:space="preserve">        </w:t>
+      </w:r>
+      <w:r>
+        <w:rPr>
+          <w:noProof/>
+          <w:color w:val="000000"/>
+        </w:rPr>
+        <w:t xml:space="preserve">closest_mean_index </w:t>
+      </w:r>
+      <w:r>
+        <w:rPr>
+          <w:b/>
+          <w:bCs/>
+          <w:noProof/>
+          <w:color w:val="000000"/>
+        </w:rPr>
+        <w:t xml:space="preserve">= </w:t>
+      </w:r>
+      <w:r>
+        <w:rPr>
+          <w:noProof/>
+          <w:color w:val="000000"/>
+        </w:rPr>
+        <w:t>dists.index(</w:t>
+      </w:r>
+      <w:r>
+        <w:rPr>
+          <w:noProof/>
+          <w:color w:val="0086B3"/>
+        </w:rPr>
+        <w:t>min</w:t>
+      </w:r>
+      <w:r>
+        <w:rPr>
+          <w:noProof/>
+          <w:color w:val="000000"/>
+        </w:rPr>
+        <w:t xml:space="preserve">(dists))  </w:t>
+      </w:r>
+      <w:r>
+        <w:rPr>
+          <w:i/>
+          <w:iCs/>
+          <w:noProof/>
+          <w:color w:val="999988"/>
+        </w:rPr>
+        <w:t>## Returns the index of the smallest distance</w:t>
+      </w:r>
+      <w:r>
+        <w:rPr>
+          <w:i/>
+          <w:iCs/>
+          <w:noProof/>
+          <w:color w:val="999988"/>
+        </w:rPr>
+        <w:br/>
+        <w:t xml:space="preserve">        </w:t>
+      </w:r>
+      <w:r>
+        <w:rPr>
+          <w:noProof/>
+          <w:color w:val="000000"/>
+        </w:rPr>
+        <w:t xml:space="preserve">clusters[closest_mean_index].append(point)  </w:t>
+      </w:r>
+      <w:r>
+        <w:rPr>
+          <w:i/>
+          <w:iCs/>
+          <w:noProof/>
+          <w:color w:val="999988"/>
+        </w:rPr>
+        <w:t>## Add the point to the appropriate cluster</w:t>
+      </w:r>
+      <w:r>
+        <w:rPr>
+          <w:i/>
+          <w:iCs/>
+          <w:noProof/>
+          <w:color w:val="999988"/>
+        </w:rPr>
+        <w:br/>
+        <w:t xml:space="preserve">    </w:t>
+      </w:r>
+      <w:r>
+        <w:rPr>
+          <w:b/>
+          <w:bCs/>
+          <w:noProof/>
+          <w:color w:val="000000"/>
+        </w:rPr>
+        <w:t xml:space="preserve">for </w:t>
+      </w:r>
+      <w:r>
+        <w:rPr>
+          <w:noProof/>
+          <w:color w:val="000000"/>
+        </w:rPr>
+        <w:t xml:space="preserve">cluster_id </w:t>
+      </w:r>
+      <w:r>
+        <w:rPr>
+          <w:b/>
+          <w:bCs/>
+          <w:noProof/>
+          <w:color w:val="000000"/>
+        </w:rPr>
+        <w:t xml:space="preserve">in </w:t>
+      </w:r>
+      <w:r>
+        <w:rPr>
+          <w:noProof/>
+          <w:color w:val="0086B3"/>
+        </w:rPr>
+        <w:t>range</w:t>
+      </w:r>
+      <w:r>
+        <w:rPr>
+          <w:noProof/>
+          <w:color w:val="000000"/>
+        </w:rPr>
+        <w:t>(n_clusters)</w:t>
+      </w:r>
+      <w:r>
+        <w:rPr>
+          <w:b/>
+          <w:bCs/>
+          <w:noProof/>
+          <w:color w:val="000000"/>
+        </w:rPr>
+        <w:t>:</w:t>
+      </w:r>
+      <w:r>
+        <w:rPr>
+          <w:b/>
+          <w:bCs/>
+          <w:noProof/>
+          <w:color w:val="000000"/>
+        </w:rPr>
+        <w:br/>
+        <w:t xml:space="preserve">        </w:t>
+      </w:r>
+      <w:r>
+        <w:rPr>
+          <w:noProof/>
+          <w:color w:val="000000"/>
+        </w:rPr>
+        <w:t xml:space="preserve">means[cluster_id] </w:t>
+      </w:r>
+      <w:r>
+        <w:rPr>
+          <w:b/>
+          <w:bCs/>
+          <w:noProof/>
+          <w:color w:val="000000"/>
+        </w:rPr>
+        <w:t xml:space="preserve">= </w:t>
+      </w:r>
+      <w:r>
+        <w:rPr>
+          <w:noProof/>
+          <w:color w:val="000000"/>
+        </w:rPr>
+        <w:t xml:space="preserve">cluster_mean(clusters[cluster_id])  </w:t>
+      </w:r>
+      <w:r>
+        <w:rPr>
+          <w:i/>
+          <w:iCs/>
+          <w:noProof/>
+          <w:color w:val="999988"/>
+        </w:rPr>
+        <w:t>## Calculate new mean for each cluster</w:t>
+      </w:r>
+      <w:r>
+        <w:rPr>
+          <w:i/>
+          <w:iCs/>
+          <w:noProof/>
+          <w:color w:val="999988"/>
+        </w:rPr>
+        <w:br/>
+      </w:r>
+      <w:r>
+        <w:rPr>
+          <w:i/>
+          <w:iCs/>
+          <w:noProof/>
+          <w:color w:val="999988"/>
+        </w:rPr>
+        <w:br/>
+        <w:t>## 4. Plot your clusters</w:t>
+      </w:r>
+      <w:r>
+        <w:rPr>
+          <w:i/>
+          <w:iCs/>
+          <w:noProof/>
+          <w:color w:val="999988"/>
+        </w:rPr>
+        <w:br/>
+      </w:r>
+      <w:r>
+        <w:rPr>
+          <w:noProof/>
+          <w:color w:val="000000"/>
+        </w:rPr>
+        <w:t xml:space="preserve">colors </w:t>
+      </w:r>
+      <w:r>
+        <w:rPr>
+          <w:b/>
+          <w:bCs/>
+          <w:noProof/>
+          <w:color w:val="000000"/>
+        </w:rPr>
+        <w:t xml:space="preserve">= </w:t>
+      </w:r>
+      <w:r>
+        <w:rPr>
+          <w:noProof/>
+          <w:color w:val="000000"/>
+        </w:rPr>
+        <w:t>[</w:t>
+      </w:r>
+      <w:r>
+        <w:rPr>
+          <w:noProof/>
+          <w:color w:val="C45911" w:themeColor="accent2" w:themeShade="BF"/>
+        </w:rPr>
+        <w:t>"blue"</w:t>
+      </w:r>
+      <w:r>
+        <w:rPr>
+          <w:noProof/>
+          <w:color w:val="000000"/>
+        </w:rPr>
+        <w:t xml:space="preserve">, </w:t>
+      </w:r>
+      <w:r>
+        <w:rPr>
+          <w:noProof/>
+          <w:color w:val="C45911" w:themeColor="accent2" w:themeShade="BF"/>
+        </w:rPr>
+        <w:t>"orange"</w:t>
+      </w:r>
+      <w:r>
+        <w:rPr>
+          <w:noProof/>
+          <w:color w:val="000000"/>
+        </w:rPr>
+        <w:t xml:space="preserve">, </w:t>
+      </w:r>
+      <w:r>
+        <w:rPr>
+          <w:noProof/>
+          <w:color w:val="C45911" w:themeColor="accent2" w:themeShade="BF"/>
+        </w:rPr>
+        <w:t>"red"</w:t>
+      </w:r>
+      <w:r>
+        <w:rPr>
+          <w:noProof/>
+          <w:color w:val="000000"/>
+        </w:rPr>
+        <w:t xml:space="preserve">, </w:t>
+      </w:r>
+      <w:r>
+        <w:rPr>
+          <w:noProof/>
+          <w:color w:val="C45911" w:themeColor="accent2" w:themeShade="BF"/>
+        </w:rPr>
+        <w:t>"green"</w:t>
+      </w:r>
+      <w:r>
+        <w:rPr>
+          <w:noProof/>
+          <w:color w:val="000000"/>
+        </w:rPr>
+        <w:t xml:space="preserve">, </w:t>
+      </w:r>
+      <w:r>
+        <w:rPr>
+          <w:noProof/>
+          <w:color w:val="C45911" w:themeColor="accent2" w:themeShade="BF"/>
+        </w:rPr>
+        <w:t>"black"</w:t>
+      </w:r>
+      <w:r>
+        <w:rPr>
+          <w:noProof/>
+          <w:color w:val="000000"/>
+        </w:rPr>
+        <w:t xml:space="preserve">, </w:t>
+      </w:r>
+      <w:r>
+        <w:rPr>
+          <w:noProof/>
+          <w:color w:val="C45911" w:themeColor="accent2" w:themeShade="BF"/>
+        </w:rPr>
+        <w:t>"yellow"</w:t>
+      </w:r>
+      <w:r>
+        <w:rPr>
+          <w:noProof/>
+          <w:color w:val="000000"/>
+        </w:rPr>
+        <w:t xml:space="preserve">, </w:t>
+      </w:r>
+      <w:r>
+        <w:rPr>
+          <w:noProof/>
+          <w:color w:val="C45911" w:themeColor="accent2" w:themeShade="BF"/>
+        </w:rPr>
+        <w:t>"cyan"</w:t>
+      </w:r>
+      <w:r>
+        <w:rPr>
+          <w:noProof/>
+          <w:color w:val="000000"/>
+        </w:rPr>
+        <w:t xml:space="preserve">] </w:t>
+      </w:r>
+      <w:r>
+        <w:rPr>
+          <w:i/>
+          <w:iCs/>
+          <w:noProof/>
+          <w:color w:val="999988"/>
+        </w:rPr>
+        <w:t>## Add more colors here for each cluster you have</w:t>
+      </w:r>
+      <w:r>
+        <w:rPr>
+          <w:i/>
+          <w:iCs/>
+          <w:noProof/>
+          <w:color w:val="999988"/>
+        </w:rPr>
+        <w:br/>
+      </w:r>
+      <w:r>
+        <w:rPr>
+          <w:noProof/>
+          <w:color w:val="000000"/>
+        </w:rPr>
+        <w:lastRenderedPageBreak/>
+        <w:t xml:space="preserve">figure, axes </w:t>
+      </w:r>
+      <w:r>
+        <w:rPr>
+          <w:b/>
+          <w:bCs/>
+          <w:noProof/>
+          <w:color w:val="000000"/>
+        </w:rPr>
+        <w:t xml:space="preserve">= </w:t>
+      </w:r>
+      <w:r>
+        <w:rPr>
+          <w:noProof/>
+          <w:color w:val="000000"/>
+        </w:rPr>
+        <w:t>plt.subplots(</w:t>
+      </w:r>
+      <w:r>
+        <w:rPr>
+          <w:noProof/>
+          <w:color w:val="009999"/>
+        </w:rPr>
+        <w:t>1</w:t>
+      </w:r>
+      <w:r>
+        <w:rPr>
+          <w:noProof/>
+          <w:color w:val="000000"/>
+        </w:rPr>
+        <w:t>,</w:t>
+      </w:r>
+      <w:r>
+        <w:rPr>
+          <w:noProof/>
+          <w:color w:val="009999"/>
+        </w:rPr>
+        <w:t>1</w:t>
+      </w:r>
+      <w:r>
+        <w:rPr>
+          <w:noProof/>
+          <w:color w:val="000000"/>
+        </w:rPr>
+        <w:t xml:space="preserve">) </w:t>
+      </w:r>
+      <w:r>
+        <w:rPr>
+          <w:i/>
+          <w:iCs/>
+          <w:noProof/>
+          <w:color w:val="999988"/>
+        </w:rPr>
+        <w:t>## Create our figure and axes objects</w:t>
+      </w:r>
+      <w:r>
+        <w:rPr>
+          <w:i/>
+          <w:iCs/>
+          <w:noProof/>
+          <w:color w:val="999988"/>
+        </w:rPr>
+        <w:br/>
+      </w:r>
+      <w:r>
+        <w:rPr>
+          <w:b/>
+          <w:bCs/>
+          <w:noProof/>
+          <w:color w:val="000000"/>
+        </w:rPr>
+        <w:t xml:space="preserve">for </w:t>
+      </w:r>
+      <w:r>
+        <w:rPr>
+          <w:noProof/>
+          <w:color w:val="000000"/>
+        </w:rPr>
+        <w:t xml:space="preserve">cluster_id </w:t>
+      </w:r>
+      <w:r>
+        <w:rPr>
+          <w:b/>
+          <w:bCs/>
+          <w:noProof/>
+          <w:color w:val="000000"/>
+        </w:rPr>
+        <w:t xml:space="preserve">in </w:t>
+      </w:r>
+      <w:r>
+        <w:rPr>
+          <w:noProof/>
+          <w:color w:val="0086B3"/>
+        </w:rPr>
+        <w:t>range</w:t>
+      </w:r>
+      <w:r>
+        <w:rPr>
+          <w:noProof/>
+          <w:color w:val="000000"/>
+        </w:rPr>
+        <w:t>(n_clusters)</w:t>
+      </w:r>
+      <w:r>
+        <w:rPr>
+          <w:b/>
+          <w:bCs/>
+          <w:noProof/>
+          <w:color w:val="000000"/>
+        </w:rPr>
+        <w:t xml:space="preserve">: </w:t>
+      </w:r>
+      <w:r>
+        <w:rPr>
+          <w:i/>
+          <w:iCs/>
+          <w:noProof/>
+          <w:color w:val="999988"/>
+        </w:rPr>
+        <w:t>## Iterate over each cluster</w:t>
+      </w:r>
+      <w:r>
+        <w:rPr>
+          <w:i/>
+          <w:iCs/>
+          <w:noProof/>
+          <w:color w:val="999988"/>
+        </w:rPr>
+        <w:br/>
+        <w:t xml:space="preserve">    </w:t>
+      </w:r>
+      <w:r>
+        <w:rPr>
+          <w:b/>
+          <w:bCs/>
+          <w:noProof/>
+          <w:color w:val="000000"/>
+        </w:rPr>
+        <w:t xml:space="preserve">for </w:t>
+      </w:r>
+      <w:r>
+        <w:rPr>
+          <w:noProof/>
+          <w:color w:val="000000"/>
+        </w:rPr>
+        <w:t xml:space="preserve">point </w:t>
+      </w:r>
+      <w:r>
+        <w:rPr>
+          <w:b/>
+          <w:bCs/>
+          <w:noProof/>
+          <w:color w:val="000000"/>
+        </w:rPr>
+        <w:t xml:space="preserve">in </w:t>
+      </w:r>
+      <w:r>
+        <w:rPr>
+          <w:noProof/>
+          <w:color w:val="000000"/>
+        </w:rPr>
+        <w:t>clusters[cluster_id]</w:t>
+      </w:r>
+      <w:r>
+        <w:rPr>
+          <w:b/>
+          <w:bCs/>
+          <w:noProof/>
+          <w:color w:val="000000"/>
+        </w:rPr>
+        <w:t xml:space="preserve">: </w:t>
+      </w:r>
+      <w:r>
+        <w:rPr>
+          <w:i/>
+          <w:iCs/>
+          <w:noProof/>
+          <w:color w:val="999988"/>
+        </w:rPr>
+        <w:t>## Iterate over each point in the cluster</w:t>
+      </w:r>
+      <w:r>
+        <w:rPr>
+          <w:i/>
+          <w:iCs/>
+          <w:noProof/>
+          <w:color w:val="999988"/>
+        </w:rPr>
+        <w:br/>
+        <w:t xml:space="preserve">        </w:t>
+      </w:r>
+      <w:r>
+        <w:rPr>
+          <w:noProof/>
+          <w:color w:val="000000"/>
+        </w:rPr>
+        <w:t>point.plot_self(</w:t>
+      </w:r>
+      <w:r>
+        <w:rPr>
+          <w:noProof/>
+          <w:color w:val="660099"/>
+        </w:rPr>
+        <w:t>axes</w:t>
+      </w:r>
+      <w:r>
+        <w:rPr>
+          <w:b/>
+          <w:bCs/>
+          <w:noProof/>
+          <w:color w:val="000000"/>
+        </w:rPr>
+        <w:t>=</w:t>
+      </w:r>
+      <w:r>
+        <w:rPr>
+          <w:noProof/>
+          <w:color w:val="000000"/>
+        </w:rPr>
+        <w:t xml:space="preserve">axes, </w:t>
+      </w:r>
+      <w:r>
+        <w:rPr>
+          <w:noProof/>
+          <w:color w:val="660099"/>
+        </w:rPr>
+        <w:t>marker</w:t>
+      </w:r>
+      <w:r>
+        <w:rPr>
+          <w:b/>
+          <w:bCs/>
+          <w:noProof/>
+          <w:color w:val="000000"/>
+        </w:rPr>
+        <w:t>=</w:t>
+      </w:r>
+      <w:r>
+        <w:rPr>
+          <w:noProof/>
+          <w:color w:val="C45911" w:themeColor="accent2" w:themeShade="BF"/>
+        </w:rPr>
+        <w:t>"o"</w:t>
+      </w:r>
+      <w:r>
+        <w:rPr>
+          <w:noProof/>
+          <w:color w:val="000000"/>
+        </w:rPr>
+        <w:t xml:space="preserve">, </w:t>
+      </w:r>
+      <w:r>
+        <w:rPr>
+          <w:noProof/>
+          <w:color w:val="660099"/>
+        </w:rPr>
+        <w:t>color</w:t>
+      </w:r>
+      <w:r>
+        <w:rPr>
+          <w:b/>
+          <w:bCs/>
+          <w:noProof/>
+          <w:color w:val="000000"/>
+        </w:rPr>
+        <w:t>=</w:t>
+      </w:r>
+      <w:r>
+        <w:rPr>
+          <w:noProof/>
+          <w:color w:val="000000"/>
+        </w:rPr>
+        <w:t>colors[cluster_id])</w:t>
+      </w:r>
+      <w:r>
+        <w:rPr>
+          <w:noProof/>
+          <w:color w:val="000000"/>
+        </w:rPr>
+        <w:br/>
+        <w:t xml:space="preserve">    mean </w:t>
+      </w:r>
+      <w:r>
+        <w:rPr>
+          <w:b/>
+          <w:bCs/>
+          <w:noProof/>
+          <w:color w:val="000000"/>
+        </w:rPr>
+        <w:t xml:space="preserve">= </w:t>
+      </w:r>
+      <w:r>
+        <w:rPr>
+          <w:noProof/>
+          <w:color w:val="000000"/>
+        </w:rPr>
+        <w:t xml:space="preserve">means[cluster_id]  </w:t>
+      </w:r>
+      <w:r>
+        <w:rPr>
+          <w:i/>
+          <w:iCs/>
+          <w:noProof/>
+          <w:color w:val="999988"/>
+        </w:rPr>
+        <w:t>## Next few lines plot circles around each cluster</w:t>
+      </w:r>
+      <w:r>
+        <w:rPr>
+          <w:i/>
+          <w:iCs/>
+          <w:noProof/>
+          <w:color w:val="999988"/>
+        </w:rPr>
+        <w:br/>
+        <w:t xml:space="preserve">    </w:t>
+      </w:r>
+      <w:r>
+        <w:rPr>
+          <w:noProof/>
+          <w:color w:val="000000"/>
+        </w:rPr>
+        <w:t xml:space="preserve">mean_radius </w:t>
+      </w:r>
+      <w:r>
+        <w:rPr>
+          <w:b/>
+          <w:bCs/>
+          <w:noProof/>
+          <w:color w:val="000000"/>
+        </w:rPr>
+        <w:t xml:space="preserve">= </w:t>
+      </w:r>
+      <w:r>
+        <w:rPr>
+          <w:noProof/>
+          <w:color w:val="0086B3"/>
+        </w:rPr>
+        <w:t>max</w:t>
+      </w:r>
+      <w:r>
+        <w:rPr>
+          <w:noProof/>
+          <w:color w:val="000000"/>
+        </w:rPr>
+        <w:t xml:space="preserve">([distance(point, mean) </w:t>
+      </w:r>
+      <w:r>
+        <w:rPr>
+          <w:b/>
+          <w:bCs/>
+          <w:noProof/>
+          <w:color w:val="000000"/>
+        </w:rPr>
+        <w:t xml:space="preserve">for </w:t>
+      </w:r>
+      <w:r>
+        <w:rPr>
+          <w:noProof/>
+          <w:color w:val="000000"/>
+        </w:rPr>
+        <w:t xml:space="preserve">point </w:t>
+      </w:r>
+      <w:r>
+        <w:rPr>
+          <w:b/>
+          <w:bCs/>
+          <w:noProof/>
+          <w:color w:val="000000"/>
+        </w:rPr>
+        <w:t xml:space="preserve">in </w:t>
+      </w:r>
+      <w:r>
+        <w:rPr>
+          <w:noProof/>
+          <w:color w:val="000000"/>
+        </w:rPr>
+        <w:t>clusters[cluster_id]])</w:t>
+      </w:r>
+      <w:r>
+        <w:rPr>
+          <w:noProof/>
+          <w:color w:val="000000"/>
+        </w:rPr>
+        <w:br/>
+        <w:t xml:space="preserve">    axes.add_artist(plt.Circle((mean.x, mean.y), mean_radius, </w:t>
+      </w:r>
+      <w:r>
+        <w:rPr>
+          <w:noProof/>
+          <w:color w:val="660099"/>
+        </w:rPr>
+        <w:t>color</w:t>
+      </w:r>
+      <w:r>
+        <w:rPr>
+          <w:b/>
+          <w:bCs/>
+          <w:noProof/>
+          <w:color w:val="000000"/>
+        </w:rPr>
+        <w:t>=</w:t>
+      </w:r>
+      <w:r>
+        <w:rPr>
+          <w:noProof/>
+          <w:color w:val="000000"/>
+        </w:rPr>
+        <w:t xml:space="preserve">colors[cluster_id], </w:t>
+      </w:r>
+      <w:r>
+        <w:rPr>
+          <w:noProof/>
+          <w:color w:val="660099"/>
+        </w:rPr>
+        <w:t>alpha</w:t>
+      </w:r>
+      <w:r>
+        <w:rPr>
+          <w:b/>
+          <w:bCs/>
+          <w:noProof/>
+          <w:color w:val="000000"/>
+        </w:rPr>
+        <w:t>=</w:t>
+      </w:r>
+      <w:r>
+        <w:rPr>
+          <w:noProof/>
+          <w:color w:val="009999"/>
+        </w:rPr>
+        <w:t>0.25</w:t>
+      </w:r>
+      <w:r>
+        <w:rPr>
+          <w:noProof/>
+          <w:color w:val="000000"/>
+        </w:rPr>
+        <w:t>))</w:t>
+      </w:r>
+      <w:r>
+        <w:rPr>
+          <w:noProof/>
+          <w:color w:val="000000"/>
+        </w:rPr>
+        <w:br/>
+      </w:r>
+      <w:r>
+        <w:rPr>
+          <w:noProof/>
+          <w:color w:val="000000"/>
+        </w:rPr>
+        <w:br/>
+        <w:t>plt.xlabel(</w:t>
+      </w:r>
+      <w:r>
+        <w:rPr>
+          <w:noProof/>
+          <w:color w:val="C45911" w:themeColor="accent2" w:themeShade="BF"/>
+        </w:rPr>
+        <w:t>"X"</w:t>
+      </w:r>
+      <w:r>
+        <w:rPr>
+          <w:noProof/>
+          <w:color w:val="000000"/>
+        </w:rPr>
+        <w:t>); plt.ylabel(</w:t>
+      </w:r>
+      <w:r>
+        <w:rPr>
+          <w:noProof/>
+          <w:color w:val="C45911" w:themeColor="accent2" w:themeShade="BF"/>
+        </w:rPr>
+        <w:t>"Y"</w:t>
+      </w:r>
+      <w:r>
+        <w:rPr>
+          <w:noProof/>
+          <w:color w:val="000000"/>
+        </w:rPr>
+        <w:t>)</w:t>
+      </w:r>
+      <w:r>
+        <w:rPr>
+          <w:noProof/>
+          <w:color w:val="000000"/>
+        </w:rPr>
+        <w:br/>
+      </w:r>
+      <w:r>
+        <w:rPr>
+          <w:noProof/>
+          <w:color w:val="000000"/>
+        </w:rPr>
+        <w:t>plt.title(</w:t>
+      </w:r>
+      <w:r>
+        <w:rPr>
+          <w:noProof/>
+          <w:color w:val="C45911" w:themeColor="accent2" w:themeShade="BF"/>
+        </w:rPr>
+        <w:t>"Clustering Example"</w:t>
+      </w:r>
+      <w:r>
+        <w:rPr>
+          <w:noProof/>
+          <w:color w:val="C45911" w:themeColor="accent2" w:themeShade="BF"/>
+        </w:rPr>
+        <w:t>,</w:t>
+      </w:r>
+      <w:r>
+        <w:rPr>
+          <w:noProof/>
+          <w:color w:val="660099"/>
+        </w:rPr>
+        <w:t xml:space="preserve"> </w:t>
+      </w:r>
+      <w:r>
+        <w:rPr>
+          <w:noProof/>
+          <w:color w:val="660099"/>
+        </w:rPr>
+        <w:t>fontsize=</w:t>
+      </w:r>
+      <w:r>
+        <w:rPr>
+          <w:noProof/>
+          <w:color w:val="009999"/>
+        </w:rPr>
+        <w:t>20</w:t>
+      </w:r>
+      <w:r>
+        <w:rPr>
+          <w:noProof/>
+          <w:color w:val="000000"/>
+        </w:rPr>
+        <w:t>); plt.grid(); plt.show()</w:t>
+      </w:r>
+    </w:p>
+    <w:p>
+      <w:pPr>
+        <w:pStyle w:val="Body"/>
+      </w:pPr>
+      <w:r>
+        <mc:AlternateContent>
+          <mc:Choice Requires="wpg">
+            <w:drawing>
+              <wp:anchor distT="0" distB="0" distL="114300" distR="114300" simplePos="0" relativeHeight="251656190" behindDoc="1" locked="0" layoutInCell="1" allowOverlap="1" wp14:anchorId="40223193" wp14:editId="6BC349BD">
+                <wp:simplePos x="0" y="0"/>
+                <wp:positionH relativeFrom="column">
+                  <wp:posOffset>344576</wp:posOffset>
+                </wp:positionH>
+                <wp:positionV relativeFrom="paragraph">
+                  <wp:posOffset>611170</wp:posOffset>
+                </wp:positionV>
+                <wp:extent cx="5273040" cy="4900295"/>
+                <wp:effectExtent l="0" t="0" r="22860" b="14605"/>
+                <wp:wrapNone/>
+                <wp:docPr id="26" name="Group 10"/>
+                <wp:cNvGraphicFramePr/>
+                <a:graphic xmlns:a="http://schemas.openxmlformats.org/drawingml/2006/main">
+                  <a:graphicData uri="http://schemas.microsoft.com/office/word/2010/wordprocessingGroup">
+                    <wpg:wgp>
+                      <wpg:cNvGrpSpPr/>
+                      <wpg:grpSpPr>
+                        <a:xfrm>
+                          <a:off x="0" y="0"/>
+                          <a:ext cx="5273040" cy="4900295"/>
+                          <a:chOff x="0" y="0"/>
+                          <a:chExt cx="5273271" cy="4900803"/>
+                        </a:xfrm>
+                      </wpg:grpSpPr>
+                      <pic:pic xmlns:pic="http://schemas.openxmlformats.org/drawingml/2006/picture">
+                        <pic:nvPicPr>
+                          <pic:cNvPr id="27" name="Picture 27" descr="A close up of a map&#10;&#10;Description generated with high confidence"/>
+                          <pic:cNvPicPr>
+                            <a:picLocks noChangeAspect="1"/>
+                          </pic:cNvPicPr>
+                        </pic:nvPicPr>
+                        <pic:blipFill rotWithShape="1">
+                          <a:blip r:embed="rId16">
+                            <a:extLst>
+                              <a:ext uri="{28A0092B-C50C-407E-A947-70E740481C1C}">
+                                <a14:useLocalDpi xmlns:a14="http://schemas.microsoft.com/office/drawing/2010/main" val="0"/>
+                              </a:ext>
+                            </a:extLst>
+                          </a:blip>
+                          <a:srcRect l="6392" r="8968"/>
+                          <a:stretch/>
+                        </pic:blipFill>
+                        <pic:spPr>
+                          <a:xfrm>
+                            <a:off x="0" y="0"/>
+                            <a:ext cx="5110293" cy="4566691"/>
+                          </a:xfrm>
+                          <a:prstGeom prst="rect">
+                            <a:avLst/>
+                          </a:prstGeom>
+                        </pic:spPr>
+                      </pic:pic>
+                      <wpg:grpSp>
+                        <wpg:cNvPr id="28" name="Group 28"/>
+                        <wpg:cNvGrpSpPr/>
+                        <wpg:grpSpPr>
+                          <a:xfrm>
+                            <a:off x="2" y="196471"/>
+                            <a:ext cx="5273269" cy="4704332"/>
+                            <a:chOff x="2" y="196471"/>
+                            <a:chExt cx="5273269" cy="4704332"/>
+                          </a:xfrm>
+                        </wpg:grpSpPr>
+                        <wps:wsp>
+                          <wps:cNvPr id="29" name="Rectangle 29"/>
+                          <wps:cNvSpPr/>
+                          <wps:spPr>
+                            <a:xfrm>
+                              <a:off x="3" y="196471"/>
+                              <a:ext cx="5273268" cy="4704332"/>
+                            </a:xfrm>
+                            <a:prstGeom prst="rect">
+                              <a:avLst/>
+                            </a:prstGeom>
+                            <a:noFill/>
+                            <a:ln>
+                              <a:solidFill>
+                                <a:schemeClr val="tx1"/>
+                              </a:solidFill>
+                            </a:ln>
+                          </wps:spPr>
+                          <wps:style>
+                            <a:lnRef idx="2">
+                              <a:schemeClr val="accent1">
+                                <a:shade val="50000"/>
+                              </a:schemeClr>
+                            </a:lnRef>
+                            <a:fillRef idx="1">
+                              <a:schemeClr val="accent1"/>
+                            </a:fillRef>
+                            <a:effectRef idx="0">
+                              <a:schemeClr val="accent1"/>
+                            </a:effectRef>
+                            <a:fontRef idx="minor">
+                              <a:schemeClr val="lt1"/>
+                            </a:fontRef>
+                          </wps:style>
+                          <wps:bodyPr rot="0" spcFirstLastPara="0" vert="horz" wrap="square" lIns="91440" tIns="45720" rIns="91440" bIns="45720" numCol="1" spcCol="0" rtlCol="0" fromWordArt="0" anchor="ctr" anchorCtr="0" forceAA="0" compatLnSpc="1">
+                            <a:prstTxWarp prst="textNoShape">
+                              <a:avLst/>
+                            </a:prstTxWarp>
+                            <a:noAutofit/>
+                          </wps:bodyPr>
+                        </wps:wsp>
+                        <wps:wsp>
+                          <wps:cNvPr id="30" name="Straight Connector 30"/>
+                          <wps:cNvCnPr>
+                            <a:cxnSpLocks/>
+                          </wps:cNvCnPr>
+                          <wps:spPr>
+                            <a:xfrm>
+                              <a:off x="2" y="4507736"/>
+                              <a:ext cx="5273268" cy="0"/>
+                            </a:xfrm>
+                            <a:prstGeom prst="line">
+                              <a:avLst/>
+                            </a:prstGeom>
+                            <a:ln w="12700">
+                              <a:solidFill>
+                                <a:schemeClr val="tx1"/>
+                              </a:solidFill>
+                            </a:ln>
+                          </wps:spPr>
+                          <wps:style>
+                            <a:lnRef idx="1">
+                              <a:schemeClr val="accent1"/>
+                            </a:lnRef>
+                            <a:fillRef idx="0">
+                              <a:schemeClr val="accent1"/>
+                            </a:fillRef>
+                            <a:effectRef idx="0">
+                              <a:schemeClr val="accent1"/>
+                            </a:effectRef>
+                            <a:fontRef idx="minor">
+                              <a:schemeClr val="tx1"/>
+                            </a:fontRef>
+                          </wps:style>
+                          <wps:bodyPr/>
+                        </wps:wsp>
+                        <wps:wsp>
+                          <wps:cNvPr id="31" name="TextBox 3"/>
+                          <wps:cNvSpPr txBox="1"/>
+                          <wps:spPr>
+                            <a:xfrm>
+                              <a:off x="2" y="4500225"/>
+                              <a:ext cx="5273040" cy="383540"/>
+                            </a:xfrm>
+                            <a:prstGeom prst="rect">
+                              <a:avLst/>
+                            </a:prstGeom>
+                            <a:noFill/>
+                          </wps:spPr>
+                          <wps:txbx>
+                            <w:txbxContent>
+                              <w:p>
+                                <w:pPr>
+                                  <w:pStyle w:val="NormalWeb"/>
+                                  <w:spacing w:before="0" w:beforeAutospacing="0" w:after="0" w:afterAutospacing="0"/>
+                                  <w:jc w:val="both"/>
+                                </w:pPr>
+                                <w:r>
+                                  <w:rPr>
+                                    <w:color w:val="000000" w:themeColor="text1"/>
+                                    <w:kern w:val="24"/>
+                                    <w:sz w:val="20"/>
+                                    <w:szCs w:val="20"/>
+                                  </w:rPr>
+                                  <w:t xml:space="preserve">Figure 5. Sample output from ClusteringExample.py using 1000 random data points and a k-means algorithm with 7 total clusters. </w:t>
+                                </w:r>
+                              </w:p>
+                            </w:txbxContent>
+                          </wps:txbx>
+                          <wps:bodyPr wrap="square" rtlCol="0">
+                            <a:spAutoFit/>
+                          </wps:bodyPr>
+                        </wps:wsp>
+                      </wpg:grpSp>
+                    </wpg:wgp>
+                  </a:graphicData>
+                </a:graphic>
+              </wp:anchor>
+            </w:drawing>
+          </mc:Choice>
+          <mc:Fallback>
+            <w:pict>
+              <v:group w14:anchorId="40223193" id="Group 10" o:spid="_x0000_s1045" style="position:absolute;left:0;text-align:left;margin-left:27.15pt;margin-top:48.1pt;width:415.2pt;height:385.85pt;z-index:-251660290" coordsize="52732,49008" o:gfxdata="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">
+                <v:shape id="Picture 27" o:spid="_x0000_s1046" type="#_x0000_t75" alt="A close up of a map&#10;&#10;Description generated with high confidence" style="position:absolute;width:51102;height:45666;visibility:visible;mso-wrap-style:square" o:gfxdata="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">
+                  <v:imagedata r:id="rId17" o:title="A close up of a map&#10;&#10;Description generated with high confidence" cropleft="4189f" cropright="5877f"/>
+                  <v:path arrowok="t"/>
+                </v:shape>
+                <v:group id="Group 28" o:spid="_x0000_s1047" style="position:absolute;top:1964;width:52732;height:47044" coordorigin=",1964" coordsize="52732,47043" o:gfxdata="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">
+                  <v:rect id="Rectangle 29" o:spid="_x0000_s1048" style="position:absolute;top:1964;width:52732;height:47044;visibility:visible;mso-wrap-style:square;v-text-anchor:middle" o:gfxdata="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" filled="f" strokecolor="black [3213]" strokeweight="1pt"/>
+                  <v:line id="Straight Connector 30" o:spid="_x0000_s1049" style="position:absolute;visibility:visible;mso-wrap-style:square" from="0,45077" to="52732,45077" o:connectortype="straight" o:gfxdata="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" strokecolor="black [3213]" strokeweight="1pt">
+                    <v:stroke joinstyle="miter"/>
+                    <o:lock v:ext="edit" shapetype="f"/>
+                  </v:line>
+                  <v:shape id="TextBox 3" o:spid="_x0000_s1050" type="#_x0000_t202" style="position:absolute;top:45002;width:52730;height:3835;visibility:visible;mso-wrap-style:square;v-text-anchor:top" o:gfxdata="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" filled="f" stroked="f">
+                    <v:textbox style="mso-fit-shape-to-text:t">
+                      <w:txbxContent>
+                        <w:p>
+                          <w:pPr>
+                            <w:pStyle w:val="NormalWeb"/>
+                            <w:spacing w:before="0" w:beforeAutospacing="0" w:after="0" w:afterAutospacing="0"/>
+                            <w:jc w:val="both"/>
+                          </w:pPr>
+                          <w:r>
+                            <w:rPr>
+                              <w:color w:val="000000" w:themeColor="text1"/>
+                              <w:kern w:val="24"/>
+                              <w:sz w:val="20"/>
+                              <w:szCs w:val="20"/>
+                            </w:rPr>
+                            <w:t xml:space="preserve">Figure 5. Sample output from ClusteringExample.py using 1000 random data points and a k-means algorithm with 7 total clusters. </w:t>
+                          </w:r>
+                        </w:p>
+                      </w:txbxContent>
+                    </v:textbox>
+                  </v:shape>
+                </v:group>
+              </v:group>
+            </w:pict>
+          </mc:Fallback>
+        </mc:AlternateContent>
+      </w:r>
+      <w:r>
+        <w:t>Once t</w:t>
+      </w:r>
+      <w:r>
+        <w:t>he above code has been ru</w:t>
+      </w:r>
+      <w:r>
+        <w:t>n, it should produce a figure like the one below.</w:t>
+      </w:r>
+      <w:r>
+        <w:t xml:space="preserve"> Notice that the clusters intersect each other and some points appear to lay in more than one cluster. This is simply an artifact of our choice to draw the cluster circles based on the most distant point from the cluster mean. Also, our input data was inherently random so one should not expect to see dense clusters. </w:t>
+      </w:r>
+    </w:p>
+    <w:p>
+      <w:pPr>
+        <w:pStyle w:val="Body"/>
+      </w:pPr>
+    </w:p>
+    <w:p>
+      <w:pPr>
+        <w:pStyle w:val="PlainText"/>
+        <w:rPr>
+          <w:rFonts w:ascii="Courier New" w:hAnsi="Courier New" w:cs="Courier New"/>
+        </w:rPr>
+      </w:pPr>
+    </w:p>
+    <w:p>
+      <w:pPr>
+        <w:pStyle w:val="PlainText"/>
+        <w:rPr>
+          <w:rFonts w:ascii="Courier New" w:hAnsi="Courier New" w:cs="Courier New"/>
+        </w:rPr>
+      </w:pPr>
+    </w:p>
+    <w:p>
+      <w:pPr>
+        <w:pStyle w:val="PlainText"/>
+        <w:rPr>
+          <w:rFonts w:ascii="Courier New" w:hAnsi="Courier New" w:cs="Courier New"/>
+        </w:rPr>
+      </w:pPr>
+    </w:p>
+    <w:p>
+      <w:pPr>
+        <w:pStyle w:val="Body"/>
+      </w:pPr>
+    </w:p>
     <w:sectPr>
-      <w:headerReference w:type="default" r:id="rId15"/>
-      <w:footerReference w:type="default" r:id="rId16"/>
+      <w:headerReference w:type="default" r:id="rId18"/>
+      <w:footerReference w:type="default" r:id="rId19"/>
       <w:pgSz w:w="12240" w:h="15840"/>
       <w:pgMar w:top="1440" w:right="1440" w:bottom="1440" w:left="1440" w:header="720" w:footer="720" w:gutter="0"/>
       <w:cols w:space="720"/>
@@ -12748,7 +16473,7 @@
           <w:rPr>
             <w:noProof/>
           </w:rPr>
-          <w:t>4</w:t>
+          <w:t>5</w:t>
         </w:r>
         <w:r>
           <w:rPr>
@@ -14115,554 +17840,106 @@
       </w:tblBorders>
     </w:tblPr>
   </w:style>
-</w:styles>
-</file>
-
-<file path=word/glossary/document.xml><?xml version="1.0" encoding="utf-8"?>
-<w:glossaryDocument xmlns:wpc="http://schemas.microsoft.com/office/word/2010/wordprocessingCanvas" xmlns:cx="http://schemas.microsoft.com/office/drawing/2014/chartex" xmlns:cx1="http://schemas.microsoft.com/office/drawing/2015/9/8/chartex" xmlns:cx2="http://schemas.microsoft.com/office/drawing/2015/10/21/chartex" xmlns:cx3="http://schemas.microsoft.com/office/drawing/2016/5/9/chartex" xmlns:cx4="http://schemas.microsoft.com/office/drawing/2016/5/10/chartex" xmlns:cx5="http://schemas.microsoft.com/office/drawing/2016/5/11/chartex" xmlns:cx6="http://schemas.microsoft.com/office/drawing/2016/5/12/chartex" xmlns:cx7="http://schemas.microsoft.com/office/drawing/2016/5/13/chartex" xmlns:cx8="http://schemas.microsoft.com/office/drawing/2016/5/14/chartex" xmlns:mc="http://schemas.openxmlformats.org/markup-compatibility/2006" xmlns:o="urn:schemas-microsoft-com:office:office" xmlns:r="http://schemas.openxmlformats.org/officeDocument/2006/relationships" xmlns:m="http://schemas.openxmlformats.org/officeDocument/2006/math" xmlns:v="urn:schemas-microsoft-com:vml" xmlns:wp14="http://schemas.microsoft.com/office/word/2010/wordprocessingDrawing" xmlns:wp="http://schemas.openxmlformats.org/drawingml/2006/wordprocessingDrawing" xmlns:w10="urn:schemas-microsoft-com:office:word" xmlns:w="http://schemas.openxmlformats.org/wordprocessingml/2006/main" xmlns:w14="http://schemas.microsoft.com/office/word/2010/wordml" xmlns:w15="http://schemas.microsoft.com/office/word/2012/wordml" xmlns:w16se="http://schemas.microsoft.com/office/word/2015/wordml/symex" xmlns:wpg="http://schemas.microsoft.com/office/word/2010/wordprocessingGroup" xmlns:wpi="http://schemas.microsoft.com/office/word/2010/wordprocessingInk" xmlns:wne="http://schemas.microsoft.com/office/word/2006/wordml" xmlns:wps="http://schemas.microsoft.com/office/word/2010/wordprocessingShape" mc:Ignorable="w14 w15 w16se wp14"/>
-</file>
-
-<file path=word/glossary/fontTable.xml><?xml version="1.0" encoding="utf-8"?>
-<w:fonts xmlns:mc="http://schemas.openxmlformats.org/markup-compatibility/2006" xmlns:r="http://schemas.openxmlformats.org/officeDocument/2006/relationships" xmlns:w="http://schemas.openxmlformats.org/wordprocessingml/2006/main" xmlns:w14="http://schemas.microsoft.com/office/word/2010/wordml" xmlns:w15="http://schemas.microsoft.com/office/word/2012/wordml" xmlns:w16se="http://schemas.microsoft.com/office/word/2015/wordml/symex" mc:Ignorable="w14 w15 w16se">
-  <w:font w:name="Symbol">
-    <w:panose1 w:val="05050102010706020507"/>
-    <w:charset w:val="02"/>
-    <w:family w:val="roman"/>
-    <w:pitch w:val="variable"/>
-    <w:sig w:usb0="00000000" w:usb1="10000000" w:usb2="00000000" w:usb3="00000000" w:csb0="80000000" w:csb1="00000000"/>
-  </w:font>
-  <w:font w:name="Calibri">
-    <w:panose1 w:val="020F0502020204030204"/>
-    <w:charset w:val="00"/>
-    <w:family w:val="swiss"/>
-    <w:pitch w:val="variable"/>
-    <w:sig w:usb0="E0002AFF" w:usb1="C000247B" w:usb2="00000009" w:usb3="00000000" w:csb0="000001FF" w:csb1="00000000"/>
-  </w:font>
-  <w:font w:name="Times New Roman">
-    <w:panose1 w:val="02020603050405020304"/>
-    <w:charset w:val="00"/>
-    <w:family w:val="roman"/>
-    <w:pitch w:val="variable"/>
-    <w:sig w:usb0="E0002EFF" w:usb1="C000785B" w:usb2="00000009" w:usb3="00000000" w:csb0="000001FF" w:csb1="00000000"/>
-  </w:font>
-  <w:font w:name="Courier New">
-    <w:panose1 w:val="02070309020205020404"/>
-    <w:charset w:val="00"/>
-    <w:family w:val="modern"/>
-    <w:pitch w:val="fixed"/>
-    <w:sig w:usb0="E0002EFF" w:usb1="C0007843" w:usb2="00000009" w:usb3="00000000" w:csb0="000001FF" w:csb1="00000000"/>
-  </w:font>
-  <w:font w:name="Wingdings">
-    <w:panose1 w:val="05000000000000000000"/>
-    <w:charset w:val="02"/>
-    <w:family w:val="auto"/>
-    <w:pitch w:val="variable"/>
-    <w:sig w:usb0="00000000" w:usb1="10000000" w:usb2="00000000" w:usb3="00000000" w:csb0="80000000" w:csb1="00000000"/>
-  </w:font>
-  <w:font w:name="Segoe UI">
-    <w:panose1 w:val="020B0502040204020203"/>
-    <w:charset w:val="00"/>
-    <w:family w:val="swiss"/>
-    <w:pitch w:val="variable"/>
-    <w:sig w:usb0="E4002EFF" w:usb1="C000E47F" w:usb2="00000009" w:usb3="00000000" w:csb0="000001FF" w:csb1="00000000"/>
-  </w:font>
-  <w:font w:name="Cambria Math">
-    <w:panose1 w:val="02040503050406030204"/>
-    <w:charset w:val="00"/>
-    <w:family w:val="roman"/>
-    <w:pitch w:val="variable"/>
-    <w:sig w:usb0="E00002FF" w:usb1="420024FF" w:usb2="00000000" w:usb3="00000000" w:csb0="0000019F" w:csb1="00000000"/>
-  </w:font>
-  <w:font w:name="Calibri Light">
-    <w:panose1 w:val="020F0302020204030204"/>
-    <w:charset w:val="00"/>
-    <w:family w:val="swiss"/>
-    <w:pitch w:val="variable"/>
-    <w:sig w:usb0="E0002AFF" w:usb1="C000247B" w:usb2="00000009" w:usb3="00000000" w:csb0="000001FF" w:csb1="00000000"/>
-  </w:font>
-</w:fonts>
-</file>
-
-<file path=word/glossary/settings.xml><?xml version="1.0" encoding="utf-8"?>
-<w:settings xmlns:mc="http://schemas.openxmlformats.org/markup-compatibility/2006" xmlns:o="urn:schemas-microsoft-com:office:office" xmlns:r="http://schemas.openxmlformats.org/officeDocument/2006/relationships" xmlns:m="http://schemas.openxmlformats.org/officeDocument/2006/math" xmlns:v="urn:schemas-microsoft-com:vml" xmlns:w10="urn:schemas-microsoft-com:office:word" xmlns:w="http://schemas.openxmlformats.org/wordprocessingml/2006/main" xmlns:w14="http://schemas.microsoft.com/office/word/2010/wordml" xmlns:w15="http://schemas.microsoft.com/office/word/2012/wordml" xmlns:w16se="http://schemas.microsoft.com/office/word/2015/wordml/symex" xmlns:sl="http://schemas.openxmlformats.org/schemaLibrary/2006/main" mc:Ignorable="w14 w15 w16se">
-  <w:view w:val="normal"/>
-  <w:defaultTabStop w:val="720"/>
-  <w:characterSpacingControl w:val="doNotCompress"/>
-  <w:compat>
-    <w:useFELayout/>
-    <w:compatSetting w:name="compatibilityMode" w:uri="http://schemas.microsoft.com/office/word" w:val="15"/>
-    <w:compatSetting w:name="overrideTableStyleFontSizeAndJustification" w:uri="http://schemas.microsoft.com/office/word" w:val="1"/>
-    <w:compatSetting w:name="enableOpenTypeFeatures" w:uri="http://schemas.microsoft.com/office/word" w:val="1"/>
-    <w:compatSetting w:name="doNotFlipMirrorIndents" w:uri="http://schemas.microsoft.com/office/word" w:val="1"/>
-    <w:compatSetting w:name="differentiateMultirowTableHeaders" w:uri="http://schemas.microsoft.com/office/word" w:val="1"/>
-  </w:compat>
-  <w:rsids>
-    <w:rsidRoot w:val="00202B81"/>
-    <w:rsid w:val="00202B81"/>
-  </w:rsids>
-  <m:mathPr>
-    <m:mathFont m:val="Cambria Math"/>
-    <m:brkBin m:val="before"/>
-    <m:brkBinSub m:val="--"/>
-    <m:smallFrac m:val="0"/>
-    <m:dispDef/>
-    <m:lMargin m:val="0"/>
-    <m:rMargin m:val="0"/>
-    <m:defJc m:val="centerGroup"/>
-    <m:wrapIndent m:val="1440"/>
-    <m:intLim m:val="subSup"/>
-    <m:naryLim m:val="undOvr"/>
-  </m:mathPr>
-  <w:themeFontLang w:val="en-US"/>
-  <w:clrSchemeMapping w:bg1="light1" w:t1="dark1" w:bg2="light2" w:t2="dark2" w:accent1="accent1" w:accent2="accent2" w:accent3="accent3" w:accent4="accent4" w:accent5="accent5" w:accent6="accent6" w:hyperlink="hyperlink" w:followedHyperlink="followedHyperlink"/>
-  <w:decimalSymbol w:val="."/>
-  <w:listSeparator w:val=","/>
-  <w15:chartTrackingRefBased/>
-</w:settings>
-</file>
-
-<file path=word/glossary/styles.xml><?xml version="1.0" encoding="utf-8"?>
-<w:styles xmlns:mc="http://schemas.openxmlformats.org/markup-compatibility/2006" xmlns:r="http://schemas.openxmlformats.org/officeDocument/2006/relationships" xmlns:w="http://schemas.openxmlformats.org/wordprocessingml/2006/main" xmlns:w14="http://schemas.microsoft.com/office/word/2010/wordml" xmlns:w15="http://schemas.microsoft.com/office/word/2012/wordml" xmlns:w16se="http://schemas.microsoft.com/office/word/2015/wordml/symex" mc:Ignorable="w14 w15 w16se">
-  <w:docDefaults>
-    <w:rPrDefault>
-      <w:rPr>
-        <w:rFonts w:asciiTheme="minorHAnsi" w:eastAsiaTheme="minorEastAsia" w:hAnsiTheme="minorHAnsi" w:cstheme="minorBidi"/>
-        <w:sz w:val="22"/>
-        <w:szCs w:val="22"/>
-        <w:lang w:val="en-US" w:eastAsia="en-US" w:bidi="ar-SA"/>
-      </w:rPr>
-    </w:rPrDefault>
-    <w:pPrDefault>
-      <w:pPr>
-        <w:spacing w:after="160" w:line="259" w:lineRule="auto"/>
-      </w:pPr>
-    </w:pPrDefault>
-  </w:docDefaults>
-  <w:latentStyles w:defLockedState="0" w:defUIPriority="99" w:defSemiHidden="0" w:defUnhideWhenUsed="0" w:defQFormat="0" w:count="374">
-    <w:lsdException w:name="Normal" w:uiPriority="0" w:qFormat="1"/>
-    <w:lsdException w:name="heading 1" w:uiPriority="9" w:qFormat="1"/>
-    <w:lsdException w:name="heading 2" w:semiHidden="1" w:uiPriority="9" w:unhideWhenUsed="1" w:qFormat="1"/>
-    <w:lsdException w:name="heading 3" w:semiHidden="1" w:uiPriority="9" w:unhideWhenUsed="1" w:qFormat="1"/>
-    <w:lsdException w:name="heading 4" w:semiHidden="1" w:uiPriority="9" w:unhideWhenUsed="1" w:qFormat="1"/>
-    <w:lsdException w:name="heading 5" w:semiHidden="1" w:uiPriority="9" w:unhideWhenUsed="1" w:qFormat="1"/>
-    <w:lsdException w:name="heading 6" w:semiHidden="1" w:uiPriority="9" w:unhideWhenUsed="1" w:qFormat="1"/>
-    <w:lsdException w:name="heading 7" w:semiHidden="1" w:uiPriority="9" w:unhideWhenUsed="1" w:qFormat="1"/>
-    <w:lsdException w:name="heading 8" w:semiHidden="1" w:uiPriority="9" w:unhideWhenUsed="1" w:qFormat="1"/>
-    <w:lsdException w:name="heading 9" w:semiHidden="1" w:uiPriority="9" w:unhideWhenUsed="1" w:qFormat="1"/>
-    <w:lsdException w:name="index 1" w:semiHidden="1" w:unhideWhenUsed="1"/>
-    <w:lsdException w:name="index 2" w:semiHidden="1" w:unhideWhenUsed="1"/>
-    <w:lsdException w:name="index 3" w:semiHidden="1" w:unhideWhenUsed="1"/>
-    <w:lsdException w:name="index 4" w:semiHidden="1" w:unhideWhenUsed="1"/>
-    <w:lsdException w:name="index 5" w:semiHidden="1" w:unhideWhenUsed="1"/>
-    <w:lsdException w:name="index 6" w:semiHidden="1" w:unhideWhenUsed="1"/>
-    <w:lsdException w:name="index 7" w:semiHidden="1" w:unhideWhenUsed="1"/>
-    <w:lsdException w:name="index 8" w:semiHidden="1" w:unhideWhenUsed="1"/>
-    <w:lsdException w:name="index 9" w:semiHidden="1" w:unhideWhenUsed="1"/>
-    <w:lsdException w:name="toc 1" w:semiHidden="1" w:uiPriority="39" w:unhideWhenUsed="1"/>
-    <w:lsdException w:name="toc 2" w:semiHidden="1" w:uiPriority="39" w:unhideWhenUsed="1"/>
-    <w:lsdException w:name="toc 3" w:semiHidden="1" w:uiPriority="39" w:unhideWhenUsed="1"/>
-    <w:lsdException w:name="toc 4" w:semiHidden="1" w:uiPriority="39" w:unhideWhenUsed="1"/>
-    <w:lsdException w:name="toc 5" w:semiHidden="1" w:uiPriority="39" w:unhideWhenUsed="1"/>
-    <w:lsdException w:name="toc 6" w:semiHidden="1" w:uiPriority="39" w:unhideWhenUsed="1"/>
-    <w:lsdException w:name="toc 7" w:semiHidden="1" w:uiPriority="39" w:unhideWhenUsed="1"/>
-    <w:lsdException w:name="toc 8" w:semiHidden="1" w:uiPriority="39" w:unhideWhenUsed="1"/>
-    <w:lsdException w:name="toc 9" w:semiHidden="1" w:uiPriority="39" w:unhideWhenUsed="1"/>
-    <w:lsdException w:name="Normal Indent" w:semiHidden="1" w:unhideWhenUsed="1"/>
-    <w:lsdException w:name="footnote text" w:semiHidden="1" w:unhideWhenUsed="1"/>
-    <w:lsdException w:name="annotation text" w:semiHidden="1" w:unhideWhenUsed="1"/>
-    <w:lsdException w:name="header" w:semiHidden="1" w:unhideWhenUsed="1"/>
-    <w:lsdException w:name="footer" w:semiHidden="1" w:unhideWhenUsed="1"/>
-    <w:lsdException w:name="index heading" w:semiHidden="1" w:unhideWhenUsed="1"/>
-    <w:lsdException w:name="caption" w:semiHidden="1" w:uiPriority="35" w:unhideWhenUsed="1" w:qFormat="1"/>
-    <w:lsdException w:name="table of figures" w:semiHidden="1" w:unhideWhenUsed="1"/>
-    <w:lsdException w:name="envelope address" w:semiHidden="1" w:unhideWhenUsed="1"/>
-    <w:lsdException w:name="envelope return" w:semiHidden="1" w:unhideWhenUsed="1"/>
-    <w:lsdException w:name="footnote reference" w:semiHidden="1" w:unhideWhenUsed="1"/>
-    <w:lsdException w:name="annotation reference" w:semiHidden="1" w:unhideWhenUsed="1"/>
-    <w:lsdException w:name="line number" w:semiHidden="1" w:unhideWhenUsed="1"/>
-    <w:lsdException w:name="page number" w:semiHidden="1" w:unhideWhenUsed="1"/>
-    <w:lsdException w:name="endnote reference" w:semiHidden="1" w:unhideWhenUsed="1"/>
-    <w:lsdException w:name="endnote text" w:semiHidden="1" w:unhideWhenUsed="1"/>
-    <w:lsdException w:name="table of authorities" w:semiHidden="1" w:unhideWhenUsed="1"/>
-    <w:lsdException w:name="macro" w:semiHidden="1" w:unhideWhenUsed="1"/>
-    <w:lsdException w:name="toa heading" w:semiHidden="1" w:unhideWhenUsed="1"/>
-    <w:lsdException w:name="List" w:semiHidden="1" w:unhideWhenUsed="1"/>
-    <w:lsdException w:name="List Bullet" w:semiHidden="1" w:unhideWhenUsed="1"/>
-    <w:lsdException w:name="List Number" w:semiHidden="1" w:unhideWhenUsed="1"/>
-    <w:lsdException w:name="List 2" w:semiHidden="1" w:unhideWhenUsed="1"/>
-    <w:lsdException w:name="List 3" w:semiHidden="1" w:unhideWhenUsed="1"/>
-    <w:lsdException w:name="List 4" w:semiHidden="1" w:unhideWhenUsed="1"/>
-    <w:lsdException w:name="List 5" w:semiHidden="1" w:unhideWhenUsed="1"/>
-    <w:lsdException w:name="List Bullet 2" w:semiHidden="1" w:unhideWhenUsed="1"/>
-    <w:lsdException w:name="List Bullet 3" w:semiHidden="1" w:unhideWhenUsed="1"/>
-    <w:lsdException w:name="List Bullet 4" w:semiHidden="1" w:unhideWhenUsed="1"/>
-    <w:lsdException w:name="List Bullet 5" w:semiHidden="1" w:unhideWhenUsed="1"/>
-    <w:lsdException w:name="List Number 2" w:semiHidden="1" w:unhideWhenUsed="1"/>
-    <w:lsdException w:name="List Number 3" w:semiHidden="1" w:unhideWhenUsed="1"/>
-    <w:lsdException w:name="List Number 4" w:semiHidden="1" w:unhideWhenUsed="1"/>
-    <w:lsdException w:name="List Number 5" w:semiHidden="1" w:unhideWhenUsed="1"/>
-    <w:lsdException w:name="Title" w:uiPriority="10" w:qFormat="1"/>
-    <w:lsdException w:name="Closing" w:semiHidden="1" w:unhideWhenUsed="1"/>
-    <w:lsdException w:name="Signature" w:semiHidden="1" w:unhideWhenUsed="1"/>
-    <w:lsdException w:name="Default Paragraph Font" w:semiHidden="1" w:uiPriority="1" w:unhideWhenUsed="1"/>
-    <w:lsdException w:name="Body Text" w:semiHidden="1" w:unhideWhenUsed="1"/>
-    <w:lsdException w:name="Body Text Indent" w:semiHidden="1" w:unhideWhenUsed="1"/>
-    <w:lsdException w:name="List Continue" w:semiHidden="1" w:unhideWhenUsed="1"/>
-    <w:lsdException w:name="List Continue 2" w:semiHidden="1" w:unhideWhenUsed="1"/>
-    <w:lsdException w:name="List Continue 3" w:semiHidden="1" w:unhideWhenUsed="1"/>
-    <w:lsdException w:name="List Continue 4" w:semiHidden="1" w:unhideWhenUsed="1"/>
-    <w:lsdException w:name="List Continue 5" w:semiHidden="1" w:unhideWhenUsed="1"/>
-    <w:lsdException w:name="Message Header" w:semiHidden="1" w:unhideWhenUsed="1"/>
-    <w:lsdException w:name="Subtitle" w:uiPriority="11" w:qFormat="1"/>
-    <w:lsdException w:name="Salutation" w:semiHidden="1" w:unhideWhenUsed="1"/>
-    <w:lsdException w:name="Date" w:semiHidden="1" w:unhideWhenUsed="1"/>
-    <w:lsdException w:name="Body Text First Indent" w:semiHidden="1" w:unhideWhenUsed="1"/>
-    <w:lsdException w:name="Body Text First Indent 2" w:semiHidden="1" w:unhideWhenUsed="1"/>
-    <w:lsdException w:name="Note Heading" w:semiHidden="1" w:unhideWhenUsed="1"/>
-    <w:lsdException w:name="Body Text 2" w:semiHidden="1" w:unhideWhenUsed="1"/>
-    <w:lsdException w:name="Body Text 3" w:semiHidden="1" w:unhideWhenUsed="1"/>
-    <w:lsdException w:name="Body Text Indent 2" w:semiHidden="1" w:unhideWhenUsed="1"/>
-    <w:lsdException w:name="Body Text Indent 3" w:semiHidden="1" w:unhideWhenUsed="1"/>
-    <w:lsdException w:name="Block Text" w:semiHidden="1" w:unhideWhenUsed="1"/>
-    <w:lsdException w:name="Hyperlink" w:semiHidden="1" w:unhideWhenUsed="1"/>
-    <w:lsdException w:name="FollowedHyperlink" w:semiHidden="1" w:unhideWhenUsed="1"/>
-    <w:lsdException w:name="Strong" w:uiPriority="22" w:qFormat="1"/>
-    <w:lsdException w:name="Emphasis" w:uiPriority="20" w:qFormat="1"/>
-    <w:lsdException w:name="Document Map" w:semiHidden="1" w:unhideWhenUsed="1"/>
-    <w:lsdException w:name="Plain Text" w:semiHidden="1" w:unhideWhenUsed="1"/>
-    <w:lsdException w:name="E-mail Signature" w:semiHidden="1" w:unhideWhenUsed="1"/>
-    <w:lsdException w:name="HTML Top of Form" w:semiHidden="1" w:unhideWhenUsed="1"/>
-    <w:lsdException w:name="HTML Bottom of Form" w:semiHidden="1" w:unhideWhenUsed="1"/>
-    <w:lsdException w:name="Normal (Web)" w:semiHidden="1" w:unhideWhenUsed="1"/>
-    <w:lsdException w:name="HTML Acronym" w:semiHidden="1" w:unhideWhenUsed="1"/>
-    <w:lsdException w:name="HTML Address" w:semiHidden="1" w:unhideWhenUsed="1"/>
-    <w:lsdException w:name="HTML Cite" w:semiHidden="1" w:unhideWhenUsed="1"/>
-    <w:lsdException w:name="HTML Code" w:semiHidden="1" w:unhideWhenUsed="1"/>
-    <w:lsdException w:name="HTML Definition" w:semiHidden="1" w:unhideWhenUsed="1"/>
-    <w:lsdException w:name="HTML Keyboard" w:semiHidden="1" w:unhideWhenUsed="1"/>
-    <w:lsdException w:name="HTML Preformatted" w:semiHidden="1" w:unhideWhenUsed="1"/>
-    <w:lsdException w:name="HTML Sample" w:semiHidden="1" w:unhideWhenUsed="1"/>
-    <w:lsdException w:name="HTML Typewriter" w:semiHidden="1" w:unhideWhenUsed="1"/>
-    <w:lsdException w:name="HTML Variable" w:semiHidden="1" w:unhideWhenUsed="1"/>
-    <w:lsdException w:name="Normal Table" w:semiHidden="1" w:unhideWhenUsed="1"/>
-    <w:lsdException w:name="annotation subject" w:semiHidden="1" w:unhideWhenUsed="1"/>
-    <w:lsdException w:name="No List" w:semiHidden="1" w:unhideWhenUsed="1"/>
-    <w:lsdException w:name="Outline List 1" w:semiHidden="1" w:unhideWhenUsed="1"/>
-    <w:lsdException w:name="Outline List 2" w:semiHidden="1" w:unhideWhenUsed="1"/>
-    <w:lsdException w:name="Outline List 3" w:semiHidden="1" w:unhideWhenUsed="1"/>
-    <w:lsdException w:name="Table Simple 1" w:semiHidden="1" w:unhideWhenUsed="1"/>
-    <w:lsdException w:name="Table Simple 2" w:semiHidden="1" w:unhideWhenUsed="1"/>
-    <w:lsdException w:name="Table Simple 3" w:semiHidden="1" w:unhideWhenUsed="1"/>
-    <w:lsdException w:name="Table Classic 1" w:semiHidden="1" w:unhideWhenUsed="1"/>
-    <w:lsdException w:name="Table Classic 2" w:semiHidden="1" w:unhideWhenUsed="1"/>
-    <w:lsdException w:name="Table Classic 3" w:semiHidden="1" w:unhideWhenUsed="1"/>
-    <w:lsdException w:name="Table Classic 4" w:semiHidden="1" w:unhideWhenUsed="1"/>
-    <w:lsdException w:name="Table Colorful 1" w:semiHidden="1" w:unhideWhenUsed="1"/>
-    <w:lsdException w:name="Table Colorful 2" w:semiHidden="1" w:unhideWhenUsed="1"/>
-    <w:lsdException w:name="Table Colorful 3" w:semiHidden="1" w:unhideWhenUsed="1"/>
-    <w:lsdException w:name="Table Columns 1" w:semiHidden="1" w:unhideWhenUsed="1"/>
-    <w:lsdException w:name="Table Columns 2" w:semiHidden="1" w:unhideWhenUsed="1"/>
-    <w:lsdException w:name="Table Columns 3" w:semiHidden="1" w:unhideWhenUsed="1"/>
-    <w:lsdException w:name="Table Columns 4" w:semiHidden="1" w:unhideWhenUsed="1"/>
-    <w:lsdException w:name="Table Columns 5" w:semiHidden="1" w:unhideWhenUsed="1"/>
-    <w:lsdException w:name="Table Grid 1" w:semiHidden="1" w:unhideWhenUsed="1"/>
-    <w:lsdException w:name="Table Grid 2" w:semiHidden="1" w:unhideWhenUsed="1"/>
-    <w:lsdException w:name="Table Grid 3" w:semiHidden="1" w:unhideWhenUsed="1"/>
-    <w:lsdException w:name="Table Grid 4" w:semiHidden="1" w:unhideWhenUsed="1"/>
-    <w:lsdException w:name="Table Grid 5" w:semiHidden="1" w:unhideWhenUsed="1"/>
-    <w:lsdException w:name="Table Grid 6" w:semiHidden="1" w:unhideWhenUsed="1"/>
-    <w:lsdException w:name="Table Grid 7" w:semiHidden="1" w:unhideWhenUsed="1"/>
-    <w:lsdException w:name="Table Grid 8" w:semiHidden="1" w:unhideWhenUsed="1"/>
-    <w:lsdException w:name="Table List 1" w:semiHidden="1" w:unhideWhenUsed="1"/>
-    <w:lsdException w:name="Table List 2" w:semiHidden="1" w:unhideWhenUsed="1"/>
-    <w:lsdException w:name="Table List 3" w:semiHidden="1" w:unhideWhenUsed="1"/>
-    <w:lsdException w:name="Table List 4" w:semiHidden="1" w:unhideWhenUsed="1"/>
-    <w:lsdException w:name="Table List 5" w:semiHidden="1" w:unhideWhenUsed="1"/>
-    <w:lsdException w:name="Table List 6" w:semiHidden="1" w:unhideWhenUsed="1"/>
-    <w:lsdException w:name="Table List 7" w:semiHidden="1" w:unhideWhenUsed="1"/>
-    <w:lsdException w:name="Table List 8" w:semiHidden="1" w:unhideWhenUsed="1"/>
-    <w:lsdException w:name="Table 3D effects 1" w:semiHidden="1" w:unhideWhenUsed="1"/>
-    <w:lsdException w:name="Table 3D effects 2" w:semiHidden="1" w:unhideWhenUsed="1"/>
-    <w:lsdException w:name="Table 3D effects 3" w:semiHidden="1" w:unhideWhenUsed="1"/>
-    <w:lsdException w:name="Table Contemporary" w:semiHidden="1" w:unhideWhenUsed="1"/>
-    <w:lsdException w:name="Table Elegant" w:semiHidden="1" w:unhideWhenUsed="1"/>
-    <w:lsdException w:name="Table Professional" w:semiHidden="1" w:unhideWhenUsed="1"/>
-    <w:lsdException w:name="Table Subtle 1" w:semiHidden="1" w:unhideWhenUsed="1"/>
-    <w:lsdException w:name="Table Subtle 2" w:semiHidden="1" w:unhideWhenUsed="1"/>
-    <w:lsdException w:name="Table Web 1" w:semiHidden="1" w:unhideWhenUsed="1"/>
-    <w:lsdException w:name="Table Web 2" w:semiHidden="1" w:unhideWhenUsed="1"/>
-    <w:lsdException w:name="Table Web 3" w:semiHidden="1" w:unhideWhenUsed="1"/>
-    <w:lsdException w:name="Balloon Text" w:semiHidden="1" w:unhideWhenUsed="1"/>
-    <w:lsdException w:name="Table Grid" w:uiPriority="39"/>
-    <w:lsdException w:name="Table Theme" w:semiHidden="1" w:unhideWhenUsed="1"/>
-    <w:lsdException w:name="Placeholder Text" w:semiHidden="1"/>
-    <w:lsdException w:name="No Spacing" w:uiPriority="1" w:qFormat="1"/>
-    <w:lsdException w:name="Light Shading" w:uiPriority="60"/>
-    <w:lsdException w:name="Light List" w:uiPriority="61"/>
-    <w:lsdException w:name="Light Grid" w:uiPriority="62"/>
-    <w:lsdException w:name="Medium Shading 1" w:uiPriority="63"/>
-    <w:lsdException w:name="Medium Shading 2" w:uiPriority="64"/>
-    <w:lsdException w:name="Medium List 1" w:uiPriority="65"/>
-    <w:lsdException w:name="Medium List 2" w:uiPriority="66"/>
-    <w:lsdException w:name="Medium Grid 1" w:uiPriority="67"/>
-    <w:lsdException w:name="Medium Grid 2" w:uiPriority="68"/>
-    <w:lsdException w:name="Medium Grid 3" w:uiPriority="69"/>
-    <w:lsdException w:name="Dark List" w:uiPriority="70"/>
-    <w:lsdException w:name="Colorful Shading" w:uiPriority="71"/>
-    <w:lsdException w:name="Colorful List" w:uiPriority="72"/>
-    <w:lsdException w:name="Colorful Grid" w:uiPriority="73"/>
-    <w:lsdException w:name="Light Shading Accent 1" w:uiPriority="60"/>
-    <w:lsdException w:name="Light List Accent 1" w:uiPriority="61"/>
-    <w:lsdException w:name="Light Grid Accent 1" w:uiPriority="62"/>
-    <w:lsdException w:name="Medium Shading 1 Accent 1" w:uiPriority="63"/>
-    <w:lsdException w:name="Medium Shading 2 Accent 1" w:uiPriority="64"/>
-    <w:lsdException w:name="Medium List 1 Accent 1" w:uiPriority="65"/>
-    <w:lsdException w:name="Revision" w:semiHidden="1"/>
-    <w:lsdException w:name="List Paragraph" w:uiPriority="34" w:qFormat="1"/>
-    <w:lsdException w:name="Quote" w:uiPriority="29" w:qFormat="1"/>
-    <w:lsdException w:name="Intense Quote" w:uiPriority="30" w:qFormat="1"/>
-    <w:lsdException w:name="Medium List 2 Accent 1" w:uiPriority="66"/>
-    <w:lsdException w:name="Medium Grid 1 Accent 1" w:uiPriority="67"/>
-    <w:lsdException w:name="Medium Grid 2 Accent 1" w:uiPriority="68"/>
-    <w:lsdException w:name="Medium Grid 3 Accent 1" w:uiPriority="69"/>
-    <w:lsdException w:name="Dark List Accent 1" w:uiPriority="70"/>
-    <w:lsdException w:name="Colorful Shading Accent 1" w:uiPriority="71"/>
-    <w:lsdException w:name="Colorful List Accent 1" w:uiPriority="72"/>
-    <w:lsdException w:name="Colorful Grid Accent 1" w:uiPriority="73"/>
-    <w:lsdException w:name="Light Shading Accent 2" w:uiPriority="60"/>
-    <w:lsdException w:name="Light List Accent 2" w:uiPriority="61"/>
-    <w:lsdException w:name="Light Grid Accent 2" w:uiPriority="62"/>
-    <w:lsdException w:name="Medium Shading 1 Accent 2" w:uiPriority="63"/>
-    <w:lsdException w:name="Medium Shading 2 Accent 2" w:uiPriority="64"/>
-    <w:lsdException w:name="Medium List 1 Accent 2" w:uiPriority="65"/>
-    <w:lsdException w:name="Medium List 2 Accent 2" w:uiPriority="66"/>
-    <w:lsdException w:name="Medium Grid 1 Accent 2" w:uiPriority="67"/>
-    <w:lsdException w:name="Medium Grid 2 Accent 2" w:uiPriority="68"/>
-    <w:lsdException w:name="Medium Grid 3 Accent 2" w:uiPriority="69"/>
-    <w:lsdException w:name="Dark List Accent 2" w:uiPriority="70"/>
-    <w:lsdException w:name="Colorful Shading Accent 2" w:uiPriority="71"/>
-    <w:lsdException w:name="Colorful List Accent 2" w:uiPriority="72"/>
-    <w:lsdException w:name="Colorful Grid Accent 2" w:uiPriority="73"/>
-    <w:lsdException w:name="Light Shading Accent 3" w:uiPriority="60"/>
-    <w:lsdException w:name="Light List Accent 3" w:uiPriority="61"/>
-    <w:lsdException w:name="Light Grid Accent 3" w:uiPriority="62"/>
-    <w:lsdException w:name="Medium Shading 1 Accent 3" w:uiPriority="63"/>
-    <w:lsdException w:name="Medium Shading 2 Accent 3" w:uiPriority="64"/>
-    <w:lsdException w:name="Medium List 1 Accent 3" w:uiPriority="65"/>
-    <w:lsdException w:name="Medium List 2 Accent 3" w:uiPriority="66"/>
-    <w:lsdException w:name="Medium Grid 1 Accent 3" w:uiPriority="67"/>
-    <w:lsdException w:name="Medium Grid 2 Accent 3" w:uiPriority="68"/>
-    <w:lsdException w:name="Medium Grid 3 Accent 3" w:uiPriority="69"/>
-    <w:lsdException w:name="Dark List Accent 3" w:uiPriority="70"/>
-    <w:lsdException w:name="Colorful Shading Accent 3" w:uiPriority="71"/>
-    <w:lsdException w:name="Colorful List Accent 3" w:uiPriority="72"/>
-    <w:lsdException w:name="Colorful Grid Accent 3" w:uiPriority="73"/>
-    <w:lsdException w:name="Light Shading Accent 4" w:uiPriority="60"/>
-    <w:lsdException w:name="Light List Accent 4" w:uiPriority="61"/>
-    <w:lsdException w:name="Light Grid Accent 4" w:uiPriority="62"/>
-    <w:lsdException w:name="Medium Shading 1 Accent 4" w:uiPriority="63"/>
-    <w:lsdException w:name="Medium Shading 2 Accent 4" w:uiPriority="64"/>
-    <w:lsdException w:name="Medium List 1 Accent 4" w:uiPriority="65"/>
-    <w:lsdException w:name="Medium List 2 Accent 4" w:uiPriority="66"/>
-    <w:lsdException w:name="Medium Grid 1 Accent 4" w:uiPriority="67"/>
-    <w:lsdException w:name="Medium Grid 2 Accent 4" w:uiPriority="68"/>
-    <w:lsdException w:name="Medium Grid 3 Accent 4" w:uiPriority="69"/>
-    <w:lsdException w:name="Dark List Accent 4" w:uiPriority="70"/>
-    <w:lsdException w:name="Colorful Shading Accent 4" w:uiPriority="71"/>
-    <w:lsdException w:name="Colorful List Accent 4" w:uiPriority="72"/>
-    <w:lsdException w:name="Colorful Grid Accent 4" w:uiPriority="73"/>
-    <w:lsdException w:name="Light Shading Accent 5" w:uiPriority="60"/>
-    <w:lsdException w:name="Light List Accent 5" w:uiPriority="61"/>
-    <w:lsdException w:name="Light Grid Accent 5" w:uiPriority="62"/>
-    <w:lsdException w:name="Medium Shading 1 Accent 5" w:uiPriority="63"/>
-    <w:lsdException w:name="Medium Shading 2 Accent 5" w:uiPriority="64"/>
-    <w:lsdException w:name="Medium List 1 Accent 5" w:uiPriority="65"/>
-    <w:lsdException w:name="Medium List 2 Accent 5" w:uiPriority="66"/>
-    <w:lsdException w:name="Medium Grid 1 Accent 5" w:uiPriority="67"/>
-    <w:lsdException w:name="Medium Grid 2 Accent 5" w:uiPriority="68"/>
-    <w:lsdException w:name="Medium Grid 3 Accent 5" w:uiPriority="69"/>
-    <w:lsdException w:name="Dark List Accent 5" w:uiPriority="70"/>
-    <w:lsdException w:name="Colorful Shading Accent 5" w:uiPriority="71"/>
-    <w:lsdException w:name="Colorful List Accent 5" w:uiPriority="72"/>
-    <w:lsdException w:name="Colorful Grid Accent 5" w:uiPriority="73"/>
-    <w:lsdException w:name="Light Shading Accent 6" w:uiPriority="60"/>
-    <w:lsdException w:name="Light List Accent 6" w:uiPriority="61"/>
-    <w:lsdException w:name="Light Grid Accent 6" w:uiPriority="62"/>
-    <w:lsdException w:name="Medium Shading 1 Accent 6" w:uiPriority="63"/>
-    <w:lsdException w:name="Medium Shading 2 Accent 6" w:uiPriority="64"/>
-    <w:lsdException w:name="Medium List 1 Accent 6" w:uiPriority="65"/>
-    <w:lsdException w:name="Medium List 2 Accent 6" w:uiPriority="66"/>
-    <w:lsdException w:name="Medium Grid 1 Accent 6" w:uiPriority="67"/>
-    <w:lsdException w:name="Medium Grid 2 Accent 6" w:uiPriority="68"/>
-    <w:lsdException w:name="Medium Grid 3 Accent 6" w:uiPriority="69"/>
-    <w:lsdException w:name="Dark List Accent 6" w:uiPriority="70"/>
-    <w:lsdException w:name="Colorful Shading Accent 6" w:uiPriority="71"/>
-    <w:lsdException w:name="Colorful List Accent 6" w:uiPriority="72"/>
-    <w:lsdException w:name="Colorful Grid Accent 6" w:uiPriority="73"/>
-    <w:lsdException w:name="Subtle Emphasis" w:uiPriority="19" w:qFormat="1"/>
-    <w:lsdException w:name="Intense Emphasis" w:uiPriority="21" w:qFormat="1"/>
-    <w:lsdException w:name="Subtle Reference" w:uiPriority="31" w:qFormat="1"/>
-    <w:lsdException w:name="Intense Reference" w:uiPriority="32" w:qFormat="1"/>
-    <w:lsdException w:name="Book Title" w:uiPriority="33" w:qFormat="1"/>
-    <w:lsdException w:name="Bibliography" w:semiHidden="1" w:uiPriority="37" w:unhideWhenUsed="1"/>
-    <w:lsdException w:name="TOC Heading" w:semiHidden="1" w:uiPriority="39" w:unhideWhenUsed="1" w:qFormat="1"/>
-    <w:lsdException w:name="Plain Table 1" w:uiPriority="41"/>
-    <w:lsdException w:name="Plain Table 2" w:uiPriority="42"/>
-    <w:lsdException w:name="Plain Table 3" w:uiPriority="43"/>
-    <w:lsdException w:name="Plain Table 4" w:uiPriority="44"/>
-    <w:lsdException w:name="Plain Table 5" w:uiPriority="45"/>
-    <w:lsdException w:name="Grid Table Light" w:uiPriority="40"/>
-    <w:lsdException w:name="Grid Table 1 Light" w:uiPriority="46"/>
-    <w:lsdException w:name="Grid Table 2" w:uiPriority="47"/>
-    <w:lsdException w:name="Grid Table 3" w:uiPriority="48"/>
-    <w:lsdException w:name="Grid Table 4" w:uiPriority="49"/>
-    <w:lsdException w:name="Grid Table 5 Dark" w:uiPriority="50"/>
-    <w:lsdException w:name="Grid Table 6 Colorful" w:uiPriority="51"/>
-    <w:lsdException w:name="Grid Table 7 Colorful" w:uiPriority="52"/>
-    <w:lsdException w:name="Grid Table 1 Light Accent 1" w:uiPriority="46"/>
-    <w:lsdException w:name="Grid Table 2 Accent 1" w:uiPriority="47"/>
-    <w:lsdException w:name="Grid Table 3 Accent 1" w:uiPriority="48"/>
-    <w:lsdException w:name="Grid Table 4 Accent 1" w:uiPriority="49"/>
-    <w:lsdException w:name="Grid Table 5 Dark Accent 1" w:uiPriority="50"/>
-    <w:lsdException w:name="Grid Table 6 Colorful Accent 1" w:uiPriority="51"/>
-    <w:lsdException w:name="Grid Table 7 Colorful Accent 1" w:uiPriority="52"/>
-    <w:lsdException w:name="Grid Table 1 Light Accent 2" w:uiPriority="46"/>
-    <w:lsdException w:name="Grid Table 2 Accent 2" w:uiPriority="47"/>
-    <w:lsdException w:name="Grid Table 3 Accent 2" w:uiPriority="48"/>
-    <w:lsdException w:name="Grid Table 4 Accent 2" w:uiPriority="49"/>
-    <w:lsdException w:name="Grid Table 5 Dark Accent 2" w:uiPriority="50"/>
-    <w:lsdException w:name="Grid Table 6 Colorful Accent 2" w:uiPriority="51"/>
-    <w:lsdException w:name="Grid Table 7 Colorful Accent 2" w:uiPriority="52"/>
-    <w:lsdException w:name="Grid Table 1 Light Accent 3" w:uiPriority="46"/>
-    <w:lsdException w:name="Grid Table 2 Accent 3" w:uiPriority="47"/>
-    <w:lsdException w:name="Grid Table 3 Accent 3" w:uiPriority="48"/>
-    <w:lsdException w:name="Grid Table 4 Accent 3" w:uiPriority="49"/>
-    <w:lsdException w:name="Grid Table 5 Dark Accent 3" w:uiPriority="50"/>
-    <w:lsdException w:name="Grid Table 6 Colorful Accent 3" w:uiPriority="51"/>
-    <w:lsdException w:name="Grid Table 7 Colorful Accent 3" w:uiPriority="52"/>
-    <w:lsdException w:name="Grid Table 1 Light Accent 4" w:uiPriority="46"/>
-    <w:lsdException w:name="Grid Table 2 Accent 4" w:uiPriority="47"/>
-    <w:lsdException w:name="Grid Table 3 Accent 4" w:uiPriority="48"/>
-    <w:lsdException w:name="Grid Table 4 Accent 4" w:uiPriority="49"/>
-    <w:lsdException w:name="Grid Table 5 Dark Accent 4" w:uiPriority="50"/>
-    <w:lsdException w:name="Grid Table 6 Colorful Accent 4" w:uiPriority="51"/>
-    <w:lsdException w:name="Grid Table 7 Colorful Accent 4" w:uiPriority="52"/>
-    <w:lsdException w:name="Grid Table 1 Light Accent 5" w:uiPriority="46"/>
-    <w:lsdException w:name="Grid Table 2 Accent 5" w:uiPriority="47"/>
-    <w:lsdException w:name="Grid Table 3 Accent 5" w:uiPriority="48"/>
-    <w:lsdException w:name="Grid Table 4 Accent 5" w:uiPriority="49"/>
-    <w:lsdException w:name="Grid Table 5 Dark Accent 5" w:uiPriority="50"/>
-    <w:lsdException w:name="Grid Table 6 Colorful Accent 5" w:uiPriority="51"/>
-    <w:lsdException w:name="Grid Table 7 Colorful Accent 5" w:uiPriority="52"/>
-    <w:lsdException w:name="Grid Table 1 Light Accent 6" w:uiPriority="46"/>
-    <w:lsdException w:name="Grid Table 2 Accent 6" w:uiPriority="47"/>
-    <w:lsdException w:name="Grid Table 3 Accent 6" w:uiPriority="48"/>
-    <w:lsdException w:name="Grid Table 4 Accent 6" w:uiPriority="49"/>
-    <w:lsdException w:name="Grid Table 5 Dark Accent 6" w:uiPriority="50"/>
-    <w:lsdException w:name="Grid Table 6 Colorful Accent 6" w:uiPriority="51"/>
-    <w:lsdException w:name="Grid Table 7 Colorful Accent 6" w:uiPriority="52"/>
-    <w:lsdException w:name="List Table 1 Light" w:uiPriority="46"/>
-    <w:lsdException w:name="List Table 2" w:uiPriority="47"/>
-    <w:lsdException w:name="List Table 3" w:uiPriority="48"/>
-    <w:lsdException w:name="List Table 4" w:uiPriority="49"/>
-    <w:lsdException w:name="List Table 5 Dark" w:uiPriority="50"/>
-    <w:lsdException w:name="List Table 6 Colorful" w:uiPriority="51"/>
-    <w:lsdException w:name="List Table 7 Colorful" w:uiPriority="52"/>
-    <w:lsdException w:name="List Table 1 Light Accent 1" w:uiPriority="46"/>
-    <w:lsdException w:name="List Table 2 Accent 1" w:uiPriority="47"/>
-    <w:lsdException w:name="List Table 3 Accent 1" w:uiPriority="48"/>
-    <w:lsdException w:name="List Table 4 Accent 1" w:uiPriority="49"/>
-    <w:lsdException w:name="List Table 5 Dark Accent 1" w:uiPriority="50"/>
-    <w:lsdException w:name="List Table 6 Colorful Accent 1" w:uiPriority="51"/>
-    <w:lsdException w:name="List Table 7 Colorful Accent 1" w:uiPriority="52"/>
-    <w:lsdException w:name="List Table 1 Light Accent 2" w:uiPriority="46"/>
-    <w:lsdException w:name="List Table 2 Accent 2" w:uiPriority="47"/>
-    <w:lsdException w:name="List Table 3 Accent 2" w:uiPriority="48"/>
-    <w:lsdException w:name="List Table 4 Accent 2" w:uiPriority="49"/>
-    <w:lsdException w:name="List Table 5 Dark Accent 2" w:uiPriority="50"/>
-    <w:lsdException w:name="List Table 6 Colorful Accent 2" w:uiPriority="51"/>
-    <w:lsdException w:name="List Table 7 Colorful Accent 2" w:uiPriority="52"/>
-    <w:lsdException w:name="List Table 1 Light Accent 3" w:uiPriority="46"/>
-    <w:lsdException w:name="List Table 2 Accent 3" w:uiPriority="47"/>
-    <w:lsdException w:name="List Table 3 Accent 3" w:uiPriority="48"/>
-    <w:lsdException w:name="List Table 4 Accent 3" w:uiPriority="49"/>
-    <w:lsdException w:name="List Table 5 Dark Accent 3" w:uiPriority="50"/>
-    <w:lsdException w:name="List Table 6 Colorful Accent 3" w:uiPriority="51"/>
-    <w:lsdException w:name="List Table 7 Colorful Accent 3" w:uiPriority="52"/>
-    <w:lsdException w:name="List Table 1 Light Accent 4" w:uiPriority="46"/>
-    <w:lsdException w:name="List Table 2 Accent 4" w:uiPriority="47"/>
-    <w:lsdException w:name="List Table 3 Accent 4" w:uiPriority="48"/>
-    <w:lsdException w:name="List Table 4 Accent 4" w:uiPriority="49"/>
-    <w:lsdException w:name="List Table 5 Dark Accent 4" w:uiPriority="50"/>
-    <w:lsdException w:name="List Table 6 Colorful Accent 4" w:uiPriority="51"/>
-    <w:lsdException w:name="List Table 7 Colorful Accent 4" w:uiPriority="52"/>
-    <w:lsdException w:name="List Table 1 Light Accent 5" w:uiPriority="46"/>
-    <w:lsdException w:name="List Table 2 Accent 5" w:uiPriority="47"/>
-    <w:lsdException w:name="List Table 3 Accent 5" w:uiPriority="48"/>
-    <w:lsdException w:name="List Table 4 Accent 5" w:uiPriority="49"/>
-    <w:lsdException w:name="List Table 5 Dark Accent 5" w:uiPriority="50"/>
-    <w:lsdException w:name="List Table 6 Colorful Accent 5" w:uiPriority="51"/>
-    <w:lsdException w:name="List Table 7 Colorful Accent 5" w:uiPriority="52"/>
-    <w:lsdException w:name="List Table 1 Light Accent 6" w:uiPriority="46"/>
-    <w:lsdException w:name="List Table 2 Accent 6" w:uiPriority="47"/>
-    <w:lsdException w:name="List Table 3 Accent 6" w:uiPriority="48"/>
-    <w:lsdException w:name="List Table 4 Accent 6" w:uiPriority="49"/>
-    <w:lsdException w:name="List Table 5 Dark Accent 6" w:uiPriority="50"/>
-    <w:lsdException w:name="List Table 6 Colorful Accent 6" w:uiPriority="51"/>
-    <w:lsdException w:name="List Table 7 Colorful Accent 6" w:uiPriority="52"/>
-    <w:lsdException w:name="Mention" w:semiHidden="1" w:unhideWhenUsed="1"/>
-    <w:lsdException w:name="Smart Hyperlink" w:semiHidden="1" w:unhideWhenUsed="1"/>
-    <w:lsdException w:name="Hashtag" w:semiHidden="1" w:unhideWhenUsed="1"/>
-  </w:latentStyles>
-  <w:style w:type="paragraph" w:default="1" w:styleId="Normal">
-    <w:name w:val="Normal"/>
-    <w:qFormat/>
+  <w:style w:type="paragraph" w:styleId="PlainText">
+    <w:name w:val="Plain Text"/>
+    <w:basedOn w:val="Normal"/>
+    <w:link w:val="PlainTextChar"/>
+    <w:uiPriority w:val="99"/>
+    <w:unhideWhenUsed/>
+    <w:rsid w:val="004C7D32"/>
+    <w:pPr>
+      <w:spacing w:after="0" w:line="240" w:lineRule="auto"/>
+    </w:pPr>
+    <w:rPr>
+      <w:rFonts w:ascii="Consolas" w:hAnsi="Consolas"/>
+      <w:sz w:val="21"/>
+      <w:szCs w:val="21"/>
+    </w:rPr>
   </w:style>
-  <w:style w:type="character" w:default="1" w:styleId="DefaultParagraphFont">
-    <w:name w:val="Default Paragraph Font"/>
-    <w:uiPriority w:val="1"/>
-    <w:semiHidden/>
-    <w:unhideWhenUsed/>
+  <w:style w:type="character" w:customStyle="1" w:styleId="PlainTextChar">
+    <w:name w:val="Plain Text Char"/>
+    <w:basedOn w:val="DefaultParagraphFont"/>
+    <w:link w:val="PlainText"/>
+    <w:uiPriority w:val="99"/>
+    <w:rsid w:val="004C7D32"/>
+    <w:rPr>
+      <w:rFonts w:ascii="Consolas" w:hAnsi="Consolas"/>
+      <w:sz w:val="21"/>
+      <w:szCs w:val="21"/>
+    </w:rPr>
   </w:style>
-  <w:style w:type="table" w:default="1" w:styleId="TableNormal">
-    <w:name w:val="Normal Table"/>
+  <w:style w:type="paragraph" w:styleId="HTMLPreformatted">
+    <w:name w:val="HTML Preformatted"/>
+    <w:basedOn w:val="Normal"/>
+    <w:link w:val="HTMLPreformattedChar"/>
     <w:uiPriority w:val="99"/>
     <w:semiHidden/>
     <w:unhideWhenUsed/>
-    <w:tblPr>
-      <w:tblInd w:w="0" w:type="dxa"/>
-      <w:tblCellMar>
-        <w:top w:w="0" w:type="dxa"/>
-        <w:left w:w="108" w:type="dxa"/>
-        <w:bottom w:w="0" w:type="dxa"/>
-        <w:right w:w="108" w:type="dxa"/>
-      </w:tblCellMar>
-    </w:tblPr>
+    <w:rsid w:val="00C632CF"/>
+    <w:pPr>
+      <w:tabs>
+        <w:tab w:val="left" w:pos="916"/>
+        <w:tab w:val="left" w:pos="1832"/>
+        <w:tab w:val="left" w:pos="2748"/>
+        <w:tab w:val="left" w:pos="3664"/>
+        <w:tab w:val="left" w:pos="4580"/>
+        <w:tab w:val="left" w:pos="5496"/>
+        <w:tab w:val="left" w:pos="6412"/>
+        <w:tab w:val="left" w:pos="7328"/>
+        <w:tab w:val="left" w:pos="8244"/>
+        <w:tab w:val="left" w:pos="9160"/>
+        <w:tab w:val="left" w:pos="10076"/>
+        <w:tab w:val="left" w:pos="10992"/>
+        <w:tab w:val="left" w:pos="11908"/>
+        <w:tab w:val="left" w:pos="12824"/>
+        <w:tab w:val="left" w:pos="13740"/>
+        <w:tab w:val="left" w:pos="14656"/>
+      </w:tabs>
+      <w:spacing w:after="0" w:line="240" w:lineRule="auto"/>
+    </w:pPr>
+    <w:rPr>
+      <w:rFonts w:ascii="Courier New" w:eastAsia="Times New Roman" w:hAnsi="Courier New" w:cs="Courier New"/>
+      <w:sz w:val="20"/>
+      <w:szCs w:val="20"/>
+    </w:rPr>
   </w:style>
-  <w:style w:type="numbering" w:default="1" w:styleId="NoList">
-    <w:name w:val="No List"/>
+  <w:style w:type="character" w:customStyle="1" w:styleId="HTMLPreformattedChar">
+    <w:name w:val="HTML Preformatted Char"/>
+    <w:basedOn w:val="DefaultParagraphFont"/>
+    <w:link w:val="HTMLPreformatted"/>
+    <w:uiPriority w:val="99"/>
+    <w:semiHidden/>
+    <w:rsid w:val="00C632CF"/>
+    <w:rPr>
+      <w:rFonts w:ascii="Courier New" w:eastAsia="Times New Roman" w:hAnsi="Courier New" w:cs="Courier New"/>
+      <w:sz w:val="20"/>
+      <w:szCs w:val="20"/>
+    </w:rPr>
+  </w:style>
+  <w:style w:type="character" w:styleId="Hyperlink">
+    <w:name w:val="Hyperlink"/>
+    <w:basedOn w:val="DefaultParagraphFont"/>
+    <w:uiPriority w:val="99"/>
+    <w:unhideWhenUsed/>
+    <w:rsid w:val="0026286E"/>
+    <w:rPr>
+      <w:color w:val="0563C1" w:themeColor="hyperlink"/>
+      <w:u w:val="single"/>
+    </w:rPr>
+  </w:style>
+  <w:style w:type="character" w:styleId="Mention">
+    <w:name w:val="Mention"/>
+    <w:basedOn w:val="DefaultParagraphFont"/>
     <w:uiPriority w:val="99"/>
     <w:semiHidden/>
     <w:unhideWhenUsed/>
-  </w:style>
-  <w:style w:type="character" w:styleId="PlaceholderText">
-    <w:name w:val="Placeholder Text"/>
-    <w:basedOn w:val="DefaultParagraphFont"/>
-    <w:uiPriority w:val="99"/>
-    <w:semiHidden/>
-    <w:rsid w:val="00202B81"/>
+    <w:rsid w:val="0026286E"/>
     <w:rPr>
-      <w:color w:val="808080"/>
+      <w:color w:val="2B579A"/>
+      <w:shd w:val="clear" w:color="auto" w:fill="E6E6E6"/>
     </w:rPr>
   </w:style>
 </w:styles>
-</file>
-
-<file path=word/glossary/webSettings.xml><?xml version="1.0" encoding="utf-8"?>
-<w:webSettings xmlns:mc="http://schemas.openxmlformats.org/markup-compatibility/2006" xmlns:r="http://schemas.openxmlformats.org/officeDocument/2006/relationships" xmlns:w="http://schemas.openxmlformats.org/wordprocessingml/2006/main" xmlns:w14="http://schemas.microsoft.com/office/word/2010/wordml" xmlns:w15="http://schemas.microsoft.com/office/word/2012/wordml" xmlns:w16se="http://schemas.microsoft.com/office/word/2015/wordml/symex" mc:Ignorable="w14 w15 w16se">
-  <w:optimizeForBrowser/>
-  <w:allowPNG/>
-</w:webSettings>
 </file>
 
 <file path=word/theme/theme1.xml><?xml version="1.0" encoding="utf-8"?>
@@ -14931,7 +18208,7 @@
 </file>
 
 <file path=customXml/itemProps1.xml><?xml version="1.0" encoding="utf-8"?>
-<ds:datastoreItem xmlns:ds="http://schemas.openxmlformats.org/officeDocument/2006/customXml" ds:itemID="{B8DA37BB-25CB-4D33-B5E7-80F2F202779B}">
+<ds:datastoreItem xmlns:ds="http://schemas.openxmlformats.org/officeDocument/2006/customXml" ds:itemID="{04FC9848-BDC7-41D7-8367-C59E817B817A}">
   <ds:schemaRefs>
     <ds:schemaRef ds:uri="http://schemas.openxmlformats.org/officeDocument/2006/bibliography"/>
   </ds:schemaRefs>

</xml_diff>